<commit_message>
bo sung dac ta
</commit_message>
<xml_diff>
--- a/Detai4.docx
+++ b/Detai4.docx
@@ -1,6 +1,6 @@
 
 <file path=word/document.xml><?xml version="1.0" encoding="utf-8"?>
-<w:document xmlns:wpc="http://schemas.microsoft.com/office/word/2010/wordprocessingCanvas" xmlns:cx="http://schemas.microsoft.com/office/drawing/2014/chartex" xmlns:cx1="http://schemas.microsoft.com/office/drawing/2015/9/8/chartex" xmlns:cx2="http://schemas.microsoft.com/office/drawing/2015/10/21/chartex" xmlns:cx3="http://schemas.microsoft.com/office/drawing/2016/5/9/chartex" xmlns:cx4="http://schemas.microsoft.com/office/drawing/2016/5/10/chartex" xmlns:cx5="http://schemas.microsoft.com/office/drawing/2016/5/11/chartex" xmlns:cx6="http://schemas.microsoft.com/office/drawing/2016/5/12/chartex" xmlns:cx7="http://schemas.microsoft.com/office/drawing/2016/5/13/chartex" xmlns:cx8="http://schemas.microsoft.com/office/drawing/2016/5/14/chartex" xmlns:mc="http://schemas.openxmlformats.org/markup-compatibility/2006" xmlns:aink="http://schemas.microsoft.com/office/drawing/2016/ink" xmlns:am3d="http://schemas.microsoft.com/office/drawing/2017/model3d" xmlns:o="urn:schemas-microsoft-com:office:office" xmlns:r="http://schemas.openxmlformats.org/officeDocument/2006/relationships" xmlns:m="http://schemas.openxmlformats.org/officeDocument/2006/math" xmlns:v="urn:schemas-microsoft-com:vml" xmlns:wp14="http://schemas.microsoft.com/office/word/2010/wordprocessingDrawing" xmlns:wp="http://schemas.openxmlformats.org/drawingml/2006/wordprocessingDrawing" xmlns:w10="urn:schemas-microsoft-com:office:word" xmlns:w="http://schemas.openxmlformats.org/wordprocessingml/2006/main" xmlns:w14="http://schemas.microsoft.com/office/word/2010/wordml" xmlns:w15="http://schemas.microsoft.com/office/word/2012/wordml" xmlns:w16cex="http://schemas.microsoft.com/office/word/2018/wordml/cex" xmlns:w16cid="http://schemas.microsoft.com/office/word/2016/wordml/cid" xmlns:w16="http://schemas.microsoft.com/office/word/2018/wordml" xmlns:w16sdtdh="http://schemas.microsoft.com/office/word/2020/wordml/sdtdatahash" xmlns:w16se="http://schemas.microsoft.com/office/word/2015/wordml/symex" xmlns:wpg="http://schemas.microsoft.com/office/word/2010/wordprocessingGroup" xmlns:wpi="http://schemas.microsoft.com/office/word/2010/wordprocessingInk" xmlns:wne="http://schemas.microsoft.com/office/word/2006/wordml" xmlns:wps="http://schemas.microsoft.com/office/word/2010/wordprocessingShape" mc:Ignorable="w14 w15 w16se w16cid w16 w16cex w16sdtdh wp14">
+<w:document xmlns:wpc="http://schemas.microsoft.com/office/word/2010/wordprocessingCanvas" xmlns:cx="http://schemas.microsoft.com/office/drawing/2014/chartex" xmlns:cx1="http://schemas.microsoft.com/office/drawing/2015/9/8/chartex" xmlns:cx2="http://schemas.microsoft.com/office/drawing/2015/10/21/chartex" xmlns:cx3="http://schemas.microsoft.com/office/drawing/2016/5/9/chartex" xmlns:cx4="http://schemas.microsoft.com/office/drawing/2016/5/10/chartex" xmlns:cx5="http://schemas.microsoft.com/office/drawing/2016/5/11/chartex" xmlns:cx6="http://schemas.microsoft.com/office/drawing/2016/5/12/chartex" xmlns:cx7="http://schemas.microsoft.com/office/drawing/2016/5/13/chartex" xmlns:cx8="http://schemas.microsoft.com/office/drawing/2016/5/14/chartex" xmlns:mc="http://schemas.openxmlformats.org/markup-compatibility/2006" xmlns:aink="http://schemas.microsoft.com/office/drawing/2016/ink" xmlns:am3d="http://schemas.microsoft.com/office/drawing/2017/model3d" xmlns:o="urn:schemas-microsoft-com:office:office" xmlns:oel="http://schemas.microsoft.com/office/2019/extlst" xmlns:r="http://schemas.openxmlformats.org/officeDocument/2006/relationships" xmlns:m="http://schemas.openxmlformats.org/officeDocument/2006/math" xmlns:v="urn:schemas-microsoft-com:vml" xmlns:wp14="http://schemas.microsoft.com/office/word/2010/wordprocessingDrawing" xmlns:wp="http://schemas.openxmlformats.org/drawingml/2006/wordprocessingDrawing" xmlns:w10="urn:schemas-microsoft-com:office:word" xmlns:w="http://schemas.openxmlformats.org/wordprocessingml/2006/main" xmlns:w14="http://schemas.microsoft.com/office/word/2010/wordml" xmlns:w15="http://schemas.microsoft.com/office/word/2012/wordml" xmlns:w16cex="http://schemas.microsoft.com/office/word/2018/wordml/cex" xmlns:w16cid="http://schemas.microsoft.com/office/word/2016/wordml/cid" xmlns:w16="http://schemas.microsoft.com/office/word/2018/wordml" xmlns:w16du="http://schemas.microsoft.com/office/word/2023/wordml/word16du" xmlns:w16sdtdh="http://schemas.microsoft.com/office/word/2020/wordml/sdtdatahash" xmlns:w16sdtfl="http://schemas.microsoft.com/office/word/2024/wordml/sdtformatlock" xmlns:w16se="http://schemas.microsoft.com/office/word/2015/wordml/symex" xmlns:wpg="http://schemas.microsoft.com/office/word/2010/wordprocessingGroup" xmlns:wpi="http://schemas.microsoft.com/office/word/2010/wordprocessingInk" xmlns:wne="http://schemas.microsoft.com/office/word/2006/wordml" xmlns:wps="http://schemas.microsoft.com/office/word/2010/wordprocessingShape" mc:Ignorable="w14 w15 w16se w16cid w16 w16cex w16sdtdh w16sdtfl w16du wp14">
   <w:body>
     <w:p>
       <w:pPr>
@@ -2928,6 +2928,7 @@
           <w:rFonts w:cs="Times New Roman"/>
           <w:b/>
           <w:bCs w:val="0"/>
+          <w:noProof/>
         </w:rPr>
         <w:drawing>
           <wp:inline distT="0" distB="0" distL="0" distR="0" wp14:anchorId="496F740C" wp14:editId="33627AB8">
@@ -3662,33 +3663,13 @@
       <w:r>
         <w:rPr>
           <w:u w:val="single"/>
-          <w:lang w:val="en-US"/>
-        </w:rPr>
-        <w:t>8</w:t>
-      </w:r>
-      <w:r>
-        <w:rPr>
-          <w:u w:val="single"/>
-          <w:lang w:val="en-US"/>
-        </w:rPr>
-        <w:t>:</w:t>
-      </w:r>
-      <w:r>
-        <w:rPr>
-          <w:lang w:val="en-US"/>
-        </w:rPr>
-        <w:t xml:space="preserve"> </w:t>
-      </w:r>
-      <w:r>
-        <w:rPr>
-          <w:lang w:val="en-US"/>
-        </w:rPr>
-        <w:t>Giáo viên phải nhấn vào nút lưu</w:t>
-      </w:r>
-      <w:r>
-        <w:rPr>
-          <w:lang w:val="en-US"/>
-        </w:rPr>
+        </w:rPr>
+        <w:t>8:</w:t>
+      </w:r>
+      <w:r>
+        <w:t xml:space="preserve"> Giáo viên phải nhấn vào nút lưu</w:t>
+      </w:r>
+      <w:r>
         <w:t xml:space="preserve"> để cập nhật thông tin</w:t>
       </w:r>
       <w:r>
@@ -3699,9 +3680,6 @@
       <w:pPr>
         <w:spacing w:line="276" w:lineRule="auto"/>
         <w:ind w:left="1440"/>
-        <w:rPr>
-          <w:lang w:val="en-US"/>
-        </w:rPr>
       </w:pPr>
       <w:r>
         <w:rPr>
@@ -3712,30 +3690,22 @@
       <w:r>
         <w:rPr>
           <w:u w:val="single"/>
-          <w:lang w:val="en-US"/>
         </w:rPr>
         <w:t>9</w:t>
       </w:r>
       <w:r>
         <w:rPr>
           <w:u w:val="single"/>
-          <w:lang w:val="en-US"/>
         </w:rPr>
         <w:t>:</w:t>
       </w:r>
       <w:r>
-        <w:rPr>
-          <w:lang w:val="en-US"/>
-        </w:rPr>
         <w:t xml:space="preserve"> </w:t>
       </w:r>
       <w:r>
         <w:t xml:space="preserve">Hệ thống lưu trữ/cập nhật thông tin vào </w:t>
       </w:r>
       <w:r>
-        <w:rPr>
-          <w:lang w:val="en-US"/>
-        </w:rPr>
         <w:t xml:space="preserve">Google Sheet </w:t>
       </w:r>
       <w:r>
@@ -4109,11 +4079,14 @@
           <w:numId w:val="46"/>
         </w:numPr>
         <w:spacing w:line="276" w:lineRule="auto"/>
-      </w:pPr>
-      <w:r>
         <w:rPr>
           <w:lang w:val="vi-VN"/>
         </w:rPr>
+      </w:pPr>
+      <w:r>
+        <w:rPr>
+          <w:lang w:val="vi-VN"/>
+        </w:rPr>
         <w:t>Hậu điều kiện</w:t>
       </w:r>
       <w:r>
@@ -4129,18 +4102,33 @@
         <w:t xml:space="preserve"> Thông tin sức khỏe của trẻ được lưu trữ thành công. </w:t>
       </w:r>
       <w:r>
+        <w:rPr>
+          <w:lang w:val="vi-VN"/>
+        </w:rPr>
         <w:t xml:space="preserve">Hệ thống gửi cảnh báo sốt về phu huynh </w:t>
       </w:r>
       <w:r>
+        <w:rPr>
+          <w:lang w:val="vi-VN"/>
+        </w:rPr>
         <w:t>(</w:t>
       </w:r>
       <w:r>
+        <w:rPr>
+          <w:lang w:val="vi-VN"/>
+        </w:rPr>
         <w:t>nếu có</w:t>
       </w:r>
       <w:r>
+        <w:rPr>
+          <w:lang w:val="vi-VN"/>
+        </w:rPr>
         <w:t>)</w:t>
       </w:r>
       <w:r>
+        <w:rPr>
+          <w:lang w:val="vi-VN"/>
+        </w:rPr>
         <w:t>.</w:t>
       </w:r>
     </w:p>
@@ -4257,7 +4245,6 @@
       <w:r>
         <w:rPr>
           <w:u w:val="single"/>
-          <w:lang w:val="en-US"/>
         </w:rPr>
         <w:t>6</w:t>
       </w:r>
@@ -4265,9 +4252,6 @@
         <w:t xml:space="preserve">: </w:t>
       </w:r>
       <w:r>
-        <w:rPr>
-          <w:lang w:val="en-US"/>
-        </w:rPr>
         <w:t>Hệ thống tự động tính BMI dựa theo chiều cao và cân nặng</w:t>
       </w:r>
       <w:r>
@@ -4288,7 +4272,6 @@
       <w:r>
         <w:rPr>
           <w:u w:val="single"/>
-          <w:lang w:val="en-US"/>
         </w:rPr>
         <w:t>7</w:t>
       </w:r>
@@ -4310,7 +4293,6 @@
       <w:r>
         <w:rPr>
           <w:u w:val="single"/>
-          <w:lang w:val="en-US"/>
         </w:rPr>
         <w:t>8</w:t>
       </w:r>
@@ -4322,28 +4304,15 @@
       <w:pPr>
         <w:spacing w:after="0" w:line="276" w:lineRule="auto"/>
         <w:ind w:left="1440"/>
-        <w:rPr>
-          <w:lang w:val="en-US"/>
-        </w:rPr>
       </w:pPr>
       <w:r>
         <w:rPr>
           <w:u w:val="single"/>
-          <w:lang w:val="en-US"/>
         </w:rPr>
         <w:t>Bước 9</w:t>
       </w:r>
       <w:r>
-        <w:rPr>
-          <w:lang w:val="en-US"/>
-        </w:rPr>
-        <w:t>:</w:t>
-      </w:r>
-      <w:r>
-        <w:rPr>
-          <w:lang w:val="en-US"/>
-        </w:rPr>
-        <w:t xml:space="preserve"> Hệ thống gửi thông báo về trẻ bị sốt cho phụ huynh qua GoogleMail.</w:t>
+        <w:t>: Hệ thống gửi thông báo về trẻ bị sốt cho phụ huynh qua GoogleMail.</w:t>
       </w:r>
     </w:p>
     <w:p>
@@ -4360,7 +4329,6 @@
       <w:r>
         <w:rPr>
           <w:u w:val="single"/>
-          <w:lang w:val="en-US"/>
         </w:rPr>
         <w:t>10</w:t>
       </w:r>
@@ -4808,173 +4776,31 @@
         <w:rPr>
           <w:lang w:val="en-US"/>
         </w:rPr>
-        <w:t>Thống kê – báo cáo</w:t>
-      </w:r>
-    </w:p>
-    <w:p>
-      <w:pPr>
-        <w:rPr>
-          <w:lang w:val="en-US"/>
-        </w:rPr>
-      </w:pPr>
-      <w:r>
-        <w:rPr>
-          <w:lang w:val="en-US"/>
-        </w:rPr>
-        <w:t>Mô tả</w:t>
-      </w:r>
-      <w:r>
-        <w:rPr>
-          <w:lang w:val="en-US"/>
-        </w:rPr>
-        <w:t>:</w:t>
-      </w:r>
-    </w:p>
-    <w:p>
-      <w:pPr>
-        <w:rPr>
-          <w:lang w:val="en-US"/>
-        </w:rPr>
-      </w:pPr>
-      <w:r>
-        <w:rPr>
-          <w:lang w:val="en-US"/>
-        </w:rPr>
-        <w:t>Actor chính</w:t>
-      </w:r>
-      <w:r>
-        <w:rPr>
-          <w:lang w:val="en-US"/>
-        </w:rPr>
-        <w:t>:</w:t>
-      </w:r>
-    </w:p>
-    <w:p>
-      <w:pPr>
-        <w:rPr>
-          <w:lang w:val="en-US"/>
-        </w:rPr>
-      </w:pPr>
-      <w:r>
-        <w:rPr>
-          <w:lang w:val="en-US"/>
-        </w:rPr>
-        <w:t>Actor phụ</w:t>
-      </w:r>
-      <w:r>
-        <w:rPr>
-          <w:lang w:val="en-US"/>
-        </w:rPr>
-        <w:t>:</w:t>
-      </w:r>
-    </w:p>
-    <w:p>
-      <w:pPr>
-        <w:rPr>
-          <w:lang w:val="en-US"/>
-        </w:rPr>
-      </w:pPr>
-      <w:r>
-        <w:rPr>
-          <w:lang w:val="en-US"/>
-        </w:rPr>
-        <w:t>Tiền điều kiện</w:t>
-      </w:r>
-      <w:r>
-        <w:rPr>
-          <w:lang w:val="en-US"/>
-        </w:rPr>
-        <w:t>:</w:t>
-      </w:r>
-    </w:p>
-    <w:p>
-      <w:pPr>
-        <w:rPr>
-          <w:lang w:val="en-US"/>
-        </w:rPr>
-      </w:pPr>
-      <w:r>
-        <w:rPr>
-          <w:lang w:val="en-US"/>
-        </w:rPr>
-        <w:t>Hậu điều kiện</w:t>
-      </w:r>
-      <w:r>
-        <w:rPr>
-          <w:lang w:val="en-US"/>
-        </w:rPr>
-        <w:t>:</w:t>
-      </w:r>
-    </w:p>
-    <w:p>
-      <w:pPr>
-        <w:rPr>
-          <w:lang w:val="en-US"/>
-        </w:rPr>
-      </w:pPr>
-      <w:r>
-        <w:rPr>
-          <w:lang w:val="en-US"/>
-        </w:rPr>
-        <w:t>Luồng hoạt động chính</w:t>
-      </w:r>
-      <w:r>
-        <w:rPr>
-          <w:lang w:val="en-US"/>
-        </w:rPr>
-        <w:t>:</w:t>
-      </w:r>
-    </w:p>
-    <w:p>
-      <w:pPr>
-        <w:rPr>
-          <w:lang w:val="en-US"/>
-        </w:rPr>
-      </w:pPr>
-      <w:r>
-        <w:rPr>
-          <w:lang w:val="en-US"/>
-        </w:rPr>
-        <w:t>Luồng thay thế</w:t>
-      </w:r>
-      <w:r>
-        <w:rPr>
-          <w:lang w:val="en-US"/>
-        </w:rPr>
-        <w:t>:</w:t>
-      </w:r>
-    </w:p>
-    <w:p>
-      <w:pPr>
-        <w:rPr>
-          <w:lang w:val="en-US"/>
-        </w:rPr>
-      </w:pPr>
-      <w:r>
-        <w:rPr>
-          <w:lang w:val="en-US"/>
-        </w:rPr>
-        <w:t>Luồng ngoại lệ (Opt)</w:t>
-      </w:r>
-      <w:r>
-        <w:rPr>
-          <w:lang w:val="en-US"/>
-        </w:rPr>
-        <w:t>:</w:t>
-      </w:r>
-    </w:p>
-    <w:p>
-      <w:pPr>
-        <w:pStyle w:val="Heading4"/>
-        <w:rPr>
-          <w:lang w:val="en-US"/>
-        </w:rPr>
-      </w:pPr>
-      <w:r>
-        <w:rPr>
-          <w:lang w:val="en-US"/>
-        </w:rPr>
-        <w:t>Thay đổi quy định</w:t>
+        <w:t>Thống kê</w:t>
+      </w:r>
+      <w:r>
+        <w:rPr>
+          <w:lang w:val="en-US"/>
+        </w:rPr>
+        <w:t xml:space="preserve"> doanh thu</w:t>
+      </w:r>
+      <w:r>
+        <w:rPr>
+          <w:lang w:val="en-US"/>
+        </w:rPr>
+        <w:t xml:space="preserve"> – </w:t>
+      </w:r>
+      <w:r>
+        <w:rPr>
+          <w:lang w:val="en-US"/>
+        </w:rPr>
+        <w:t xml:space="preserve">Lập </w:t>
+      </w:r>
+      <w:r>
+        <w:rPr>
+          <w:lang w:val="en-US"/>
+        </w:rPr>
+        <w:t>báo cáo</w:t>
       </w:r>
     </w:p>
     <w:p>
@@ -4986,8 +4812,6 @@
         </w:numPr>
         <w:spacing w:line="276" w:lineRule="auto"/>
       </w:pPr>
-      <w:bookmarkStart w:id="15" w:name="_Toc140297269"/>
-      <w:bookmarkStart w:id="16" w:name="_Toc142813558"/>
       <w:r>
         <w:t>Mô tả</w:t>
       </w:r>
@@ -4998,13 +4822,16 @@
         <w:t xml:space="preserve"> </w:t>
       </w:r>
       <w:r>
-        <w:t>Usecase này cho phép quản trị</w:t>
-      </w:r>
-      <w:r>
-        <w:t xml:space="preserve"> viên</w:t>
-      </w:r>
-      <w:r>
-        <w:t xml:space="preserve"> cập nhật các quy định chung của nhà trường như: thay đổi học phí, thay đổi tiền ăn theo từng ngày và cập nhật số lượng tối đa 1 lớp.</w:t>
+        <w:t>Usecase này m</w:t>
+      </w:r>
+      <w:r>
+        <w:t xml:space="preserve">ô tả quá trình </w:t>
+      </w:r>
+      <w:r>
+        <w:t>k</w:t>
+      </w:r>
+      <w:r>
+        <w:t>ế toán tổng hợp dữ liệu thu chi, tạo ra các báo cáo tài chính như báo cáo doanh thu, lợi nhuận, và báo cáo thu học phí theo các tiêu chí và khoảng thời gian tùy chỉnh.</w:t>
       </w:r>
     </w:p>
     <w:p>
@@ -5026,7 +4853,7 @@
         <w:t xml:space="preserve"> </w:t>
       </w:r>
       <w:r>
-        <w:t>Quản trị viên</w:t>
+        <w:t>Kế toán</w:t>
       </w:r>
     </w:p>
     <w:p>
@@ -5044,8 +4871,620 @@
       <w:r>
         <w:t>:</w:t>
       </w:r>
-      <w:r>
-        <w:t xml:space="preserve"> GoogleMail</w:t>
+    </w:p>
+    <w:p>
+      <w:pPr>
+        <w:pStyle w:val="NormalWeb"/>
+        <w:numPr>
+          <w:ilvl w:val="0"/>
+          <w:numId w:val="46"/>
+        </w:numPr>
+        <w:spacing w:line="276" w:lineRule="auto"/>
+        <w:rPr>
+          <w:sz w:val="26"/>
+          <w:szCs w:val="26"/>
+        </w:rPr>
+      </w:pPr>
+      <w:r>
+        <w:rPr>
+          <w:sz w:val="26"/>
+          <w:szCs w:val="26"/>
+        </w:rPr>
+        <w:t>Tiền điều kiện</w:t>
+      </w:r>
+      <w:r>
+        <w:rPr>
+          <w:sz w:val="26"/>
+          <w:szCs w:val="26"/>
+        </w:rPr>
+        <w:t>:</w:t>
+      </w:r>
+      <w:r>
+        <w:rPr>
+          <w:rFonts w:hAnsi="Symbol"/>
+          <w:sz w:val="26"/>
+          <w:szCs w:val="26"/>
+        </w:rPr>
+        <w:t xml:space="preserve"> </w:t>
+      </w:r>
+      <w:r>
+        <w:rPr>
+          <w:rFonts w:hAnsi="Symbol"/>
+          <w:sz w:val="26"/>
+          <w:szCs w:val="26"/>
+        </w:rPr>
+        <w:t xml:space="preserve"> </w:t>
+      </w:r>
+    </w:p>
+    <w:p>
+      <w:pPr>
+        <w:pStyle w:val="NormalWeb"/>
+        <w:numPr>
+          <w:ilvl w:val="1"/>
+          <w:numId w:val="46"/>
+        </w:numPr>
+        <w:spacing w:after="0" w:line="276" w:lineRule="auto"/>
+        <w:rPr>
+          <w:sz w:val="26"/>
+          <w:szCs w:val="26"/>
+        </w:rPr>
+      </w:pPr>
+      <w:r>
+        <w:rPr>
+          <w:sz w:val="26"/>
+          <w:szCs w:val="26"/>
+        </w:rPr>
+        <w:t xml:space="preserve">Kế toán đã </w:t>
+      </w:r>
+      <w:r>
+        <w:rPr>
+          <w:sz w:val="26"/>
+          <w:szCs w:val="26"/>
+        </w:rPr>
+        <w:t>đ</w:t>
+      </w:r>
+      <w:r>
+        <w:rPr>
+          <w:sz w:val="26"/>
+          <w:szCs w:val="26"/>
+        </w:rPr>
+        <w:t>ăng nhập thành công vào hệ thống</w:t>
+      </w:r>
+      <w:r>
+        <w:rPr>
+          <w:sz w:val="26"/>
+          <w:szCs w:val="26"/>
+        </w:rPr>
+        <w:t>.</w:t>
+      </w:r>
+    </w:p>
+    <w:p>
+      <w:pPr>
+        <w:pStyle w:val="NormalWeb"/>
+        <w:numPr>
+          <w:ilvl w:val="1"/>
+          <w:numId w:val="46"/>
+        </w:numPr>
+        <w:spacing w:after="0" w:line="276" w:lineRule="auto"/>
+        <w:rPr>
+          <w:sz w:val="26"/>
+          <w:szCs w:val="26"/>
+        </w:rPr>
+      </w:pPr>
+      <w:r>
+        <w:rPr>
+          <w:sz w:val="26"/>
+          <w:szCs w:val="26"/>
+        </w:rPr>
+        <w:t>Dữ liệu thu chi/học phí</w:t>
+      </w:r>
+      <w:r>
+        <w:rPr>
+          <w:sz w:val="26"/>
+          <w:szCs w:val="26"/>
+        </w:rPr>
+        <w:t xml:space="preserve"> </w:t>
+      </w:r>
+      <w:r>
+        <w:rPr>
+          <w:sz w:val="26"/>
+          <w:szCs w:val="26"/>
+        </w:rPr>
+        <w:t>đã được ghi nhận và lưu trữ trong cơ sở dữ liệu.</w:t>
+      </w:r>
+    </w:p>
+    <w:p>
+      <w:pPr>
+        <w:pStyle w:val="NormalWeb"/>
+        <w:numPr>
+          <w:ilvl w:val="0"/>
+          <w:numId w:val="46"/>
+        </w:numPr>
+        <w:spacing w:after="0" w:line="276" w:lineRule="auto"/>
+        <w:rPr>
+          <w:sz w:val="26"/>
+          <w:szCs w:val="26"/>
+        </w:rPr>
+      </w:pPr>
+      <w:r>
+        <w:rPr>
+          <w:sz w:val="26"/>
+          <w:szCs w:val="26"/>
+        </w:rPr>
+        <w:t>Hậu điều kiện</w:t>
+      </w:r>
+      <w:r>
+        <w:rPr>
+          <w:sz w:val="26"/>
+          <w:szCs w:val="26"/>
+        </w:rPr>
+        <w:t>:</w:t>
+      </w:r>
+      <w:r>
+        <w:rPr>
+          <w:sz w:val="26"/>
+          <w:szCs w:val="26"/>
+        </w:rPr>
+        <w:t xml:space="preserve"> </w:t>
+      </w:r>
+    </w:p>
+    <w:p>
+      <w:pPr>
+        <w:pStyle w:val="NormalWeb"/>
+        <w:numPr>
+          <w:ilvl w:val="1"/>
+          <w:numId w:val="46"/>
+        </w:numPr>
+        <w:spacing w:after="0" w:line="276" w:lineRule="auto"/>
+        <w:rPr>
+          <w:sz w:val="26"/>
+          <w:szCs w:val="26"/>
+        </w:rPr>
+      </w:pPr>
+      <w:r>
+        <w:rPr>
+          <w:sz w:val="26"/>
+          <w:szCs w:val="26"/>
+        </w:rPr>
+        <w:t xml:space="preserve">Báo cáo doanh thu/thu chi đã được tạo ra và hiển thị trên giao diện hoặc lưu thành tệp tin. </w:t>
+      </w:r>
+    </w:p>
+    <w:p>
+      <w:pPr>
+        <w:pStyle w:val="NormalWeb"/>
+        <w:numPr>
+          <w:ilvl w:val="1"/>
+          <w:numId w:val="46"/>
+        </w:numPr>
+        <w:spacing w:after="0" w:line="276" w:lineRule="auto"/>
+        <w:rPr>
+          <w:sz w:val="26"/>
+          <w:szCs w:val="26"/>
+        </w:rPr>
+      </w:pPr>
+      <w:r>
+        <w:rPr>
+          <w:sz w:val="26"/>
+          <w:szCs w:val="26"/>
+        </w:rPr>
+        <w:t>Kế toán có thể sử dụng báo cáo này để phân tích, lưu trữ hoặc in ấn.</w:t>
+      </w:r>
+    </w:p>
+    <w:p>
+      <w:pPr>
+        <w:pStyle w:val="NormalWeb"/>
+        <w:numPr>
+          <w:ilvl w:val="0"/>
+          <w:numId w:val="46"/>
+        </w:numPr>
+        <w:spacing w:before="0" w:beforeAutospacing="0" w:after="0" w:line="276" w:lineRule="auto"/>
+        <w:rPr>
+          <w:sz w:val="26"/>
+          <w:szCs w:val="26"/>
+        </w:rPr>
+      </w:pPr>
+      <w:r>
+        <w:rPr>
+          <w:sz w:val="26"/>
+          <w:szCs w:val="26"/>
+        </w:rPr>
+        <w:t>Luồng hoạt động chính</w:t>
+      </w:r>
+      <w:r>
+        <w:rPr>
+          <w:sz w:val="26"/>
+          <w:szCs w:val="26"/>
+        </w:rPr>
+        <w:t>:</w:t>
+      </w:r>
+    </w:p>
+    <w:p>
+      <w:pPr>
+        <w:pStyle w:val="NormalWeb"/>
+        <w:spacing w:before="0" w:beforeAutospacing="0" w:after="0" w:afterAutospacing="0" w:line="276" w:lineRule="auto"/>
+        <w:ind w:left="1440"/>
+        <w:rPr>
+          <w:sz w:val="26"/>
+          <w:szCs w:val="26"/>
+        </w:rPr>
+      </w:pPr>
+      <w:r>
+        <w:rPr>
+          <w:sz w:val="26"/>
+          <w:szCs w:val="26"/>
+          <w:u w:val="single"/>
+        </w:rPr>
+        <w:t>Bước 1</w:t>
+      </w:r>
+      <w:r>
+        <w:rPr>
+          <w:sz w:val="26"/>
+          <w:szCs w:val="26"/>
+        </w:rPr>
+        <w:t>: Kế toán chọn chức năng "Thống kê doanh thu/Lập báo cáo" từ menu chính.</w:t>
+      </w:r>
+    </w:p>
+    <w:p>
+      <w:pPr>
+        <w:pStyle w:val="NormalWeb"/>
+        <w:spacing w:before="0" w:beforeAutospacing="0" w:after="0" w:afterAutospacing="0" w:line="276" w:lineRule="auto"/>
+        <w:ind w:left="1440"/>
+        <w:rPr>
+          <w:sz w:val="26"/>
+          <w:szCs w:val="26"/>
+        </w:rPr>
+      </w:pPr>
+      <w:r>
+        <w:rPr>
+          <w:sz w:val="26"/>
+          <w:szCs w:val="26"/>
+          <w:u w:val="single"/>
+        </w:rPr>
+        <w:t>Bước 2</w:t>
+      </w:r>
+      <w:r>
+        <w:rPr>
+          <w:sz w:val="26"/>
+          <w:szCs w:val="26"/>
+        </w:rPr>
+        <w:t>: Hệ thống hiển thị giao diện lập báo cáo với các tùy chọn lọc.</w:t>
+      </w:r>
+    </w:p>
+    <w:p>
+      <w:pPr>
+        <w:pStyle w:val="NormalWeb"/>
+        <w:spacing w:before="0" w:beforeAutospacing="0" w:after="0" w:afterAutospacing="0" w:line="276" w:lineRule="auto"/>
+        <w:ind w:left="1440"/>
+        <w:rPr>
+          <w:sz w:val="26"/>
+          <w:szCs w:val="26"/>
+        </w:rPr>
+      </w:pPr>
+      <w:r>
+        <w:rPr>
+          <w:sz w:val="26"/>
+          <w:szCs w:val="26"/>
+          <w:u w:val="single"/>
+        </w:rPr>
+        <w:t>Bước 3</w:t>
+      </w:r>
+      <w:r>
+        <w:rPr>
+          <w:sz w:val="26"/>
+          <w:szCs w:val="26"/>
+        </w:rPr>
+        <w:t>: Kế toán xác định các tiêu chí báo cáo (Loại báo cáo, Khoảng thời gian, Tiêu chí lọc).</w:t>
+      </w:r>
+    </w:p>
+    <w:p>
+      <w:pPr>
+        <w:pStyle w:val="NormalWeb"/>
+        <w:spacing w:before="0" w:beforeAutospacing="0" w:after="0" w:afterAutospacing="0" w:line="276" w:lineRule="auto"/>
+        <w:ind w:left="1440"/>
+        <w:rPr>
+          <w:sz w:val="26"/>
+          <w:szCs w:val="26"/>
+        </w:rPr>
+      </w:pPr>
+      <w:r>
+        <w:rPr>
+          <w:sz w:val="26"/>
+          <w:szCs w:val="26"/>
+          <w:u w:val="single"/>
+        </w:rPr>
+        <w:t>Bước 4</w:t>
+      </w:r>
+      <w:r>
+        <w:rPr>
+          <w:sz w:val="26"/>
+          <w:szCs w:val="26"/>
+        </w:rPr>
+        <w:t>: Kế toán nhấn nút "Xem báo cáo" hoặc "Tạo báo cáo".</w:t>
+      </w:r>
+    </w:p>
+    <w:p>
+      <w:pPr>
+        <w:pStyle w:val="NormalWeb"/>
+        <w:spacing w:before="0" w:beforeAutospacing="0" w:after="0" w:afterAutospacing="0" w:line="276" w:lineRule="auto"/>
+        <w:ind w:left="1440"/>
+        <w:rPr>
+          <w:sz w:val="26"/>
+          <w:szCs w:val="26"/>
+        </w:rPr>
+      </w:pPr>
+      <w:r>
+        <w:rPr>
+          <w:sz w:val="26"/>
+          <w:szCs w:val="26"/>
+          <w:u w:val="single"/>
+        </w:rPr>
+        <w:t>Bước 5</w:t>
+      </w:r>
+      <w:r>
+        <w:rPr>
+          <w:sz w:val="26"/>
+          <w:szCs w:val="26"/>
+        </w:rPr>
+        <w:t>: Hệ thống Truy vấn và thu thập tất cả dữ liệu tài chính liên quan dựa trên các tiêu chí đã chọn.</w:t>
+      </w:r>
+    </w:p>
+    <w:p>
+      <w:pPr>
+        <w:pStyle w:val="NormalWeb"/>
+        <w:spacing w:before="0" w:beforeAutospacing="0" w:after="0" w:afterAutospacing="0" w:line="276" w:lineRule="auto"/>
+        <w:ind w:left="1440"/>
+        <w:rPr>
+          <w:sz w:val="26"/>
+          <w:szCs w:val="26"/>
+        </w:rPr>
+      </w:pPr>
+      <w:r>
+        <w:rPr>
+          <w:sz w:val="26"/>
+          <w:szCs w:val="26"/>
+          <w:u w:val="single"/>
+        </w:rPr>
+        <w:t>Bước 6</w:t>
+      </w:r>
+      <w:r>
+        <w:rPr>
+          <w:sz w:val="26"/>
+          <w:szCs w:val="26"/>
+        </w:rPr>
+        <w:t>: Hệ thống Thực hiện tính toán và tổng hợp dữ liệu.</w:t>
+      </w:r>
+    </w:p>
+    <w:p>
+      <w:pPr>
+        <w:pStyle w:val="NormalWeb"/>
+        <w:spacing w:before="0" w:beforeAutospacing="0" w:after="0" w:afterAutospacing="0" w:line="276" w:lineRule="auto"/>
+        <w:ind w:left="1440"/>
+        <w:rPr>
+          <w:sz w:val="26"/>
+          <w:szCs w:val="26"/>
+        </w:rPr>
+      </w:pPr>
+      <w:r>
+        <w:rPr>
+          <w:sz w:val="26"/>
+          <w:szCs w:val="26"/>
+          <w:u w:val="single"/>
+        </w:rPr>
+        <w:t>Bước 7</w:t>
+      </w:r>
+      <w:r>
+        <w:rPr>
+          <w:sz w:val="26"/>
+          <w:szCs w:val="26"/>
+        </w:rPr>
+        <w:t>: Hệ thống Trình bày báo cáo kết quả trên màn hình.</w:t>
+      </w:r>
+    </w:p>
+    <w:p>
+      <w:pPr>
+        <w:pStyle w:val="NormalWeb"/>
+        <w:spacing w:before="0" w:beforeAutospacing="0" w:after="0" w:afterAutospacing="0" w:line="276" w:lineRule="auto"/>
+        <w:ind w:left="1440"/>
+        <w:rPr>
+          <w:sz w:val="26"/>
+          <w:szCs w:val="26"/>
+        </w:rPr>
+      </w:pPr>
+      <w:r>
+        <w:rPr>
+          <w:sz w:val="26"/>
+          <w:szCs w:val="26"/>
+          <w:u w:val="single"/>
+        </w:rPr>
+        <w:t>Bước 8</w:t>
+      </w:r>
+      <w:r>
+        <w:rPr>
+          <w:sz w:val="26"/>
+          <w:szCs w:val="26"/>
+        </w:rPr>
+        <w:t>: Kế toán xem xét báo cáo và chọn hành động tiếp theo: Xuất file (PDF/Excel) hoặc In.</w:t>
+      </w:r>
+    </w:p>
+    <w:p>
+      <w:pPr>
+        <w:pStyle w:val="NormalWeb"/>
+        <w:spacing w:before="0" w:beforeAutospacing="0" w:after="0" w:afterAutospacing="0" w:line="276" w:lineRule="auto"/>
+        <w:ind w:left="1440"/>
+        <w:rPr>
+          <w:sz w:val="26"/>
+          <w:szCs w:val="26"/>
+        </w:rPr>
+      </w:pPr>
+      <w:r>
+        <w:rPr>
+          <w:sz w:val="26"/>
+          <w:szCs w:val="26"/>
+          <w:u w:val="single"/>
+        </w:rPr>
+        <w:t>Bước 9</w:t>
+      </w:r>
+      <w:r>
+        <w:rPr>
+          <w:sz w:val="26"/>
+          <w:szCs w:val="26"/>
+        </w:rPr>
+        <w:t xml:space="preserve">: Hệ thống tạo và lưu tệp báo cáo hoặc gửi lệnh in, sau đó thông báo thành công. </w:t>
+      </w:r>
+    </w:p>
+    <w:p>
+      <w:pPr>
+        <w:pStyle w:val="NormalWeb"/>
+        <w:spacing w:before="240" w:beforeAutospacing="0" w:after="0" w:afterAutospacing="0" w:line="276" w:lineRule="auto"/>
+        <w:rPr>
+          <w:rFonts w:hAnsi="Symbol"/>
+          <w:sz w:val="26"/>
+          <w:szCs w:val="26"/>
+        </w:rPr>
+      </w:pPr>
+      <w:r>
+        <w:rPr>
+          <w:sz w:val="26"/>
+          <w:szCs w:val="26"/>
+        </w:rPr>
+        <w:lastRenderedPageBreak/>
+        <w:t>Luồng thay thế</w:t>
+      </w:r>
+      <w:r>
+        <w:rPr>
+          <w:sz w:val="26"/>
+          <w:szCs w:val="26"/>
+        </w:rPr>
+        <w:t>:</w:t>
+      </w:r>
+      <w:r>
+        <w:rPr>
+          <w:rFonts w:hAnsi="Symbol"/>
+          <w:sz w:val="26"/>
+          <w:szCs w:val="26"/>
+        </w:rPr>
+        <w:t xml:space="preserve"> </w:t>
+      </w:r>
+    </w:p>
+    <w:p>
+      <w:pPr>
+        <w:pStyle w:val="NormalWeb"/>
+        <w:spacing w:before="240" w:beforeAutospacing="0" w:line="276" w:lineRule="auto"/>
+        <w:ind w:left="1440"/>
+        <w:rPr>
+          <w:sz w:val="26"/>
+          <w:szCs w:val="26"/>
+        </w:rPr>
+      </w:pPr>
+      <w:r>
+        <w:rPr>
+          <w:sz w:val="26"/>
+          <w:szCs w:val="26"/>
+          <w:u w:val="single"/>
+        </w:rPr>
+        <w:t>Bước 2.1</w:t>
+      </w:r>
+      <w:r>
+        <w:rPr>
+          <w:sz w:val="26"/>
+          <w:szCs w:val="26"/>
+        </w:rPr>
+        <w:t>:</w:t>
+      </w:r>
+      <w:r>
+        <w:rPr>
+          <w:sz w:val="26"/>
+          <w:szCs w:val="26"/>
+        </w:rPr>
+        <w:t xml:space="preserve"> Sử dụng Mẫu Báo Cáo có sẵn: Kế toán chọn một mẫu báo cáo được lưu trước đó, Hệ thống tự động thiết lập các tham số và tiếp tục tại Bước 4.</w:t>
+      </w:r>
+    </w:p>
+    <w:p>
+      <w:pPr>
+        <w:spacing w:before="240" w:line="276" w:lineRule="auto"/>
+        <w:rPr>
+          <w:szCs w:val="26"/>
+          <w:lang w:val="en-US"/>
+        </w:rPr>
+      </w:pPr>
+      <w:r>
+        <w:rPr>
+          <w:szCs w:val="26"/>
+          <w:lang w:val="en-US"/>
+        </w:rPr>
+        <w:t>Luồng ngoại lệ</w:t>
+      </w:r>
+      <w:r>
+        <w:rPr>
+          <w:szCs w:val="26"/>
+          <w:lang w:val="en-US"/>
+        </w:rPr>
+        <w:t>:</w:t>
+      </w:r>
+      <w:r>
+        <w:rPr>
+          <w:szCs w:val="26"/>
+          <w:lang w:val="en-US"/>
+        </w:rPr>
+        <w:t xml:space="preserve"> </w:t>
+      </w:r>
+    </w:p>
+    <w:p>
+      <w:pPr>
+        <w:spacing w:line="276" w:lineRule="auto"/>
+        <w:ind w:left="1440"/>
+        <w:rPr>
+          <w:szCs w:val="26"/>
+          <w:lang w:val="en-US"/>
+        </w:rPr>
+      </w:pPr>
+      <w:r>
+        <w:rPr>
+          <w:szCs w:val="26"/>
+          <w:u w:val="single"/>
+          <w:lang w:val="en-US"/>
+        </w:rPr>
+        <w:t>Bước 5.1</w:t>
+      </w:r>
+      <w:r>
+        <w:rPr>
+          <w:szCs w:val="26"/>
+          <w:lang w:val="en-US"/>
+        </w:rPr>
+        <w:t xml:space="preserve">: </w:t>
+      </w:r>
+      <w:r>
+        <w:rPr>
+          <w:szCs w:val="26"/>
+        </w:rPr>
+        <w:t xml:space="preserve">Không tìm thấy dữ liệu báo cáo: Hệ thống hiển thị thông báo "Không tìm thấy bất kỳ dữ liệu nào để lập báo cáo." Kế toán được chuyển về Bước 2 để </w:t>
+      </w:r>
+      <w:r>
+        <w:rPr>
+          <w:szCs w:val="26"/>
+          <w:lang w:val="en-US"/>
+        </w:rPr>
+        <w:t>chọn lại</w:t>
+      </w:r>
+      <w:r>
+        <w:rPr>
+          <w:szCs w:val="26"/>
+        </w:rPr>
+        <w:t>.</w:t>
+      </w:r>
+    </w:p>
+    <w:p>
+      <w:pPr>
+        <w:pStyle w:val="Heading4"/>
+        <w:rPr>
+          <w:lang w:val="en-US"/>
+        </w:rPr>
+      </w:pPr>
+      <w:r>
+        <w:rPr>
+          <w:lang w:val="en-US"/>
+        </w:rPr>
+        <w:t>Thay đổi quy định</w:t>
       </w:r>
     </w:p>
     <w:p>
@@ -5057,8 +5496,10 @@
         </w:numPr>
         <w:spacing w:line="276" w:lineRule="auto"/>
       </w:pPr>
-      <w:r>
-        <w:t>Tiền điều kiện</w:t>
+      <w:bookmarkStart w:id="15" w:name="_Toc140297269"/>
+      <w:bookmarkStart w:id="16" w:name="_Toc142813558"/>
+      <w:r>
+        <w:t>Mô tả</w:t>
       </w:r>
       <w:r>
         <w:t>:</w:t>
@@ -5067,10 +5508,13 @@
         <w:t xml:space="preserve"> </w:t>
       </w:r>
       <w:r>
-        <w:t>Quản trị viên</w:t>
-      </w:r>
-      <w:r>
-        <w:t xml:space="preserve"> đã đăng nhập thành công vào hệ thống.</w:t>
+        <w:t>Usecase này cho phép quản trị</w:t>
+      </w:r>
+      <w:r>
+        <w:t xml:space="preserve"> viên</w:t>
+      </w:r>
+      <w:r>
+        <w:t xml:space="preserve"> cập nhật các quy định chung của nhà trường như: thay đổi học phí, thay đổi tiền ăn theo từng ngày và cập nhật số lượng tối đa 1 lớp.</w:t>
       </w:r>
     </w:p>
     <w:p>
@@ -5083,7 +5527,7 @@
         <w:spacing w:line="276" w:lineRule="auto"/>
       </w:pPr>
       <w:r>
-        <w:t>Hậu điều kiện</w:t>
+        <w:t>Actor chính</w:t>
       </w:r>
       <w:r>
         <w:t>:</w:t>
@@ -5092,10 +5536,7 @@
         <w:t xml:space="preserve"> </w:t>
       </w:r>
       <w:r>
-        <w:t>Các quy định trong hệ thống được cập nhật thành công</w:t>
-      </w:r>
-      <w:r>
-        <w:t>.</w:t>
+        <w:t>Quản trị viên</w:t>
       </w:r>
     </w:p>
     <w:p>
@@ -5108,329 +5549,13 @@
         <w:spacing w:line="276" w:lineRule="auto"/>
       </w:pPr>
       <w:r>
-        <w:t>Luồng hoạt động chính</w:t>
+        <w:t>Actor phụ</w:t>
       </w:r>
       <w:r>
         <w:t>:</w:t>
       </w:r>
       <w:r>
-        <w:t xml:space="preserve"> </w:t>
-      </w:r>
-    </w:p>
-    <w:p>
-      <w:pPr>
-        <w:spacing w:line="276" w:lineRule="auto"/>
-        <w:rPr>
-          <w:lang w:val="en-US"/>
-        </w:rPr>
-      </w:pPr>
-      <w:r>
-        <w:rPr>
-          <w:lang w:val="en-US"/>
-        </w:rPr>
-        <w:tab/>
-      </w:r>
-      <w:r>
-        <w:rPr>
-          <w:lang w:val="en-US"/>
-        </w:rPr>
-        <w:tab/>
-      </w:r>
-      <w:r>
-        <w:rPr>
-          <w:u w:val="single"/>
-        </w:rPr>
-        <w:t>Bước 1</w:t>
-      </w:r>
-      <w:r>
-        <w:rPr>
-          <w:lang w:val="en-US"/>
-        </w:rPr>
-        <w:t xml:space="preserve">: </w:t>
-      </w:r>
-      <w:r>
-        <w:rPr>
-          <w:lang w:val="en-US"/>
-        </w:rPr>
-        <w:t>Quản trị viên</w:t>
-      </w:r>
-      <w:r>
-        <w:t xml:space="preserve"> chọn chức năng </w:t>
-      </w:r>
-      <w:r>
-        <w:rPr>
-          <w:lang w:val="en-US"/>
-        </w:rPr>
-        <w:t>t</w:t>
-      </w:r>
-      <w:r>
-        <w:t>hay đổi quy định.</w:t>
-      </w:r>
-    </w:p>
-    <w:p>
-      <w:pPr>
-        <w:spacing w:line="276" w:lineRule="auto"/>
-        <w:ind w:left="1440"/>
-        <w:rPr>
-          <w:lang w:val="en-US"/>
-        </w:rPr>
-      </w:pPr>
-      <w:r>
-        <w:rPr>
-          <w:u w:val="single"/>
-        </w:rPr>
-        <w:t>Bước 2</w:t>
-      </w:r>
-      <w:r>
-        <w:rPr>
-          <w:lang w:val="en-US"/>
-        </w:rPr>
-        <w:t xml:space="preserve">: </w:t>
-      </w:r>
-      <w:r>
-        <w:t>Hệ thống hiển thị danh sách các quy định có thể thay đổi</w:t>
-      </w:r>
-      <w:r>
-        <w:rPr>
-          <w:lang w:val="en-US"/>
-        </w:rPr>
-        <w:t xml:space="preserve"> </w:t>
-      </w:r>
-      <w:r>
-        <w:t>(</w:t>
-      </w:r>
-      <w:r>
-        <w:rPr>
-          <w:lang w:val="en-US"/>
-        </w:rPr>
-        <w:t>h</w:t>
-      </w:r>
-      <w:r>
-        <w:t>ọc phí</w:t>
-      </w:r>
-      <w:r>
-        <w:rPr>
-          <w:lang w:val="en-US"/>
-        </w:rPr>
-        <w:t>/</w:t>
-      </w:r>
-      <w:r>
-        <w:t xml:space="preserve"> </w:t>
-      </w:r>
-      <w:r>
-        <w:rPr>
-          <w:lang w:val="en-US"/>
-        </w:rPr>
-        <w:t>t</w:t>
-      </w:r>
-      <w:r>
-        <w:t>iền ăn/</w:t>
-      </w:r>
-      <w:r>
-        <w:rPr>
-          <w:lang w:val="en-US"/>
-        </w:rPr>
-        <w:t>s</w:t>
-      </w:r>
-      <w:r>
-        <w:t xml:space="preserve">ố lượng </w:t>
-      </w:r>
-      <w:r>
-        <w:rPr>
-          <w:lang w:val="en-US"/>
-        </w:rPr>
-        <w:t xml:space="preserve">trẻ </w:t>
-      </w:r>
-      <w:r>
-        <w:t>tối đa</w:t>
-      </w:r>
-      <w:r>
-        <w:rPr>
-          <w:lang w:val="en-US"/>
-        </w:rPr>
-        <w:t xml:space="preserve"> mỗi </w:t>
-      </w:r>
-      <w:r>
-        <w:t>lớp).</w:t>
-      </w:r>
-    </w:p>
-    <w:p>
-      <w:pPr>
-        <w:spacing w:line="276" w:lineRule="auto"/>
-        <w:ind w:left="720" w:firstLine="720"/>
-        <w:rPr>
-          <w:lang w:val="en-US"/>
-        </w:rPr>
-      </w:pPr>
-      <w:r>
-        <w:rPr>
-          <w:u w:val="single"/>
-        </w:rPr>
-        <w:t>Bước 3</w:t>
-      </w:r>
-      <w:r>
-        <w:rPr>
-          <w:lang w:val="en-US"/>
-        </w:rPr>
-        <w:t xml:space="preserve">: </w:t>
-      </w:r>
-      <w:r>
-        <w:rPr>
-          <w:lang w:val="en-US"/>
-        </w:rPr>
-        <w:t>Quản trị viên</w:t>
-      </w:r>
-      <w:r>
-        <w:t xml:space="preserve"> chọn quy định muốn thay đổi.</w:t>
-      </w:r>
-    </w:p>
-    <w:p>
-      <w:pPr>
-        <w:spacing w:line="276" w:lineRule="auto"/>
-        <w:ind w:left="1440"/>
-        <w:rPr>
-          <w:lang w:val="en-US"/>
-        </w:rPr>
-      </w:pPr>
-      <w:r>
-        <w:rPr>
-          <w:u w:val="single"/>
-        </w:rPr>
-        <w:lastRenderedPageBreak/>
-        <w:t>Bước 4</w:t>
-      </w:r>
-      <w:r>
-        <w:rPr>
-          <w:lang w:val="en-US"/>
-        </w:rPr>
-        <w:t xml:space="preserve">: </w:t>
-      </w:r>
-      <w:r>
-        <w:t>Hệ thống hiển thị giao diện nhập giá trị mới cho quy định được chọn.</w:t>
-      </w:r>
-    </w:p>
-    <w:p>
-      <w:pPr>
-        <w:spacing w:line="276" w:lineRule="auto"/>
-        <w:ind w:left="720" w:firstLine="720"/>
-        <w:rPr>
-          <w:lang w:val="en-US"/>
-        </w:rPr>
-      </w:pPr>
-      <w:r>
-        <w:rPr>
-          <w:u w:val="single"/>
-        </w:rPr>
-        <w:t>Bước 5</w:t>
-      </w:r>
-      <w:r>
-        <w:rPr>
-          <w:lang w:val="en-US"/>
-        </w:rPr>
-        <w:t xml:space="preserve">: </w:t>
-      </w:r>
-      <w:r>
-        <w:rPr>
-          <w:lang w:val="en-US"/>
-        </w:rPr>
-        <w:t>Quản trị viên</w:t>
-      </w:r>
-      <w:r>
-        <w:t xml:space="preserve"> nhập giá trị mới.</w:t>
-      </w:r>
-    </w:p>
-    <w:p>
-      <w:pPr>
-        <w:spacing w:line="276" w:lineRule="auto"/>
-        <w:ind w:left="720" w:firstLine="720"/>
-        <w:rPr>
-          <w:lang w:val="en-US"/>
-        </w:rPr>
-      </w:pPr>
-      <w:r>
-        <w:rPr>
-          <w:u w:val="single"/>
-        </w:rPr>
-        <w:t>Bước 6</w:t>
-      </w:r>
-      <w:r>
-        <w:rPr>
-          <w:lang w:val="en-US"/>
-        </w:rPr>
-        <w:t xml:space="preserve">: </w:t>
-      </w:r>
-      <w:r>
-        <w:rPr>
-          <w:lang w:val="en-US"/>
-        </w:rPr>
-        <w:t>Quản trị viên</w:t>
-      </w:r>
-      <w:r>
-        <w:t xml:space="preserve"> xác nhận lưu thay đổi.</w:t>
-      </w:r>
-    </w:p>
-    <w:p>
-      <w:pPr>
-        <w:spacing w:line="276" w:lineRule="auto"/>
-        <w:ind w:left="720" w:firstLine="720"/>
-      </w:pPr>
-      <w:r>
-        <w:rPr>
-          <w:u w:val="single"/>
-        </w:rPr>
-        <w:t>Bước 7</w:t>
-      </w:r>
-      <w:r>
-        <w:rPr>
-          <w:lang w:val="en-US"/>
-        </w:rPr>
-        <w:t xml:space="preserve">: </w:t>
-      </w:r>
-      <w:r>
-        <w:t>Hệ thống kiểm tra tính hợp lệ của giá trị nhập vào.</w:t>
-      </w:r>
-    </w:p>
-    <w:p>
-      <w:pPr>
-        <w:spacing w:line="276" w:lineRule="auto"/>
-        <w:ind w:left="1440"/>
-      </w:pPr>
-      <w:r>
-        <w:rPr>
-          <w:u w:val="single"/>
-        </w:rPr>
-        <w:t>Bước 8</w:t>
-      </w:r>
-      <w:r>
-        <w:rPr>
-          <w:lang w:val="en-US"/>
-        </w:rPr>
-        <w:t xml:space="preserve">: </w:t>
-      </w:r>
-      <w:r>
-        <w:t>Hệ thống lưu trữ giá trị mới vào cơ sở dữ liệu và hiển thị thông báo "Cập nhật quy định thành công."</w:t>
-      </w:r>
-    </w:p>
-    <w:p>
-      <w:pPr>
-        <w:spacing w:line="276" w:lineRule="auto"/>
-        <w:ind w:left="1440"/>
-        <w:rPr>
-          <w:lang w:val="en-US"/>
-        </w:rPr>
-      </w:pPr>
-      <w:r>
-        <w:rPr>
-          <w:u w:val="single"/>
-          <w:lang w:val="en-US"/>
-        </w:rPr>
-        <w:t>Bước 9</w:t>
-      </w:r>
-      <w:r>
-        <w:rPr>
-          <w:lang w:val="en-US"/>
-        </w:rPr>
-        <w:t>: Google Mail gửi thông báo thay đổi (quy định, học phí, tiền ăn) về cho phụ huynh</w:t>
+        <w:t xml:space="preserve"> GoogleMail</w:t>
       </w:r>
     </w:p>
     <w:p>
@@ -5443,65 +5568,19 @@
         <w:spacing w:line="276" w:lineRule="auto"/>
       </w:pPr>
       <w:r>
-        <w:t>Luồng thay thế</w:t>
+        <w:t>Tiền điều kiện</w:t>
       </w:r>
       <w:r>
         <w:t>:</w:t>
       </w:r>
-    </w:p>
-    <w:p>
-      <w:pPr>
-        <w:spacing w:line="276" w:lineRule="auto"/>
-        <w:ind w:left="1440"/>
-        <w:rPr>
-          <w:lang w:val="en-US"/>
-        </w:rPr>
-      </w:pPr>
-      <w:r>
-        <w:rPr>
-          <w:u w:val="single"/>
-          <w:lang w:val="en-US"/>
-        </w:rPr>
-        <w:t>Bước 2.1</w:t>
-      </w:r>
-      <w:r>
-        <w:rPr>
-          <w:lang w:val="en-US"/>
-        </w:rPr>
-        <w:t xml:space="preserve">: </w:t>
-      </w:r>
-      <w:r>
-        <w:t xml:space="preserve">Nếu </w:t>
-      </w:r>
-      <w:r>
-        <w:rPr>
-          <w:lang w:val="en-US"/>
-        </w:rPr>
-        <w:t>a</w:t>
-      </w:r>
-      <w:r>
-        <w:t xml:space="preserve">dmin chọn thay đổi </w:t>
-      </w:r>
-      <w:r>
-        <w:rPr>
-          <w:lang w:val="en-US"/>
-        </w:rPr>
-        <w:t>h</w:t>
-      </w:r>
-      <w:r>
-        <w:t xml:space="preserve">ọc phí cơ bản, hệ thống có thể bao gồm việc cập nhật </w:t>
-      </w:r>
-      <w:r>
-        <w:rPr>
-          <w:lang w:val="en-US"/>
-        </w:rPr>
-        <w:t>t</w:t>
-      </w:r>
-      <w:r>
-        <w:t>hay đổi tiền ăn 1 ngày</w:t>
-      </w:r>
       <w:r>
         <w:t xml:space="preserve"> </w:t>
+      </w:r>
+      <w:r>
+        <w:t>Quản trị viên</w:t>
+      </w:r>
+      <w:r>
+        <w:t xml:space="preserve"> đã đăng nhập thành công vào hệ thống.</w:t>
       </w:r>
     </w:p>
     <w:p>
@@ -5514,6 +5593,426 @@
         <w:spacing w:line="276" w:lineRule="auto"/>
       </w:pPr>
       <w:r>
+        <w:t>Hậu điều kiện</w:t>
+      </w:r>
+      <w:r>
+        <w:t>:</w:t>
+      </w:r>
+      <w:r>
+        <w:t xml:space="preserve"> </w:t>
+      </w:r>
+      <w:r>
+        <w:t>Các quy định trong hệ thống được cập nhật thành công</w:t>
+      </w:r>
+      <w:r>
+        <w:t>.</w:t>
+      </w:r>
+    </w:p>
+    <w:p>
+      <w:pPr>
+        <w:pStyle w:val="ListParagraph"/>
+        <w:numPr>
+          <w:ilvl w:val="0"/>
+          <w:numId w:val="46"/>
+        </w:numPr>
+        <w:spacing w:line="276" w:lineRule="auto"/>
+      </w:pPr>
+      <w:r>
+        <w:t>Luồng hoạt động chính</w:t>
+      </w:r>
+      <w:r>
+        <w:t>:</w:t>
+      </w:r>
+      <w:r>
+        <w:t xml:space="preserve"> </w:t>
+      </w:r>
+    </w:p>
+    <w:p>
+      <w:pPr>
+        <w:spacing w:line="276" w:lineRule="auto"/>
+        <w:rPr>
+          <w:lang w:val="en-US"/>
+        </w:rPr>
+      </w:pPr>
+      <w:r>
+        <w:rPr>
+          <w:lang w:val="en-US"/>
+        </w:rPr>
+        <w:tab/>
+      </w:r>
+      <w:r>
+        <w:rPr>
+          <w:lang w:val="en-US"/>
+        </w:rPr>
+        <w:tab/>
+      </w:r>
+      <w:r>
+        <w:rPr>
+          <w:u w:val="single"/>
+        </w:rPr>
+        <w:t>Bước 1</w:t>
+      </w:r>
+      <w:r>
+        <w:rPr>
+          <w:lang w:val="en-US"/>
+        </w:rPr>
+        <w:t xml:space="preserve">: </w:t>
+      </w:r>
+      <w:r>
+        <w:rPr>
+          <w:lang w:val="en-US"/>
+        </w:rPr>
+        <w:t>Quản trị viên</w:t>
+      </w:r>
+      <w:r>
+        <w:t xml:space="preserve"> chọn chức năng </w:t>
+      </w:r>
+      <w:r>
+        <w:rPr>
+          <w:lang w:val="en-US"/>
+        </w:rPr>
+        <w:t>t</w:t>
+      </w:r>
+      <w:r>
+        <w:t>hay đổi quy định.</w:t>
+      </w:r>
+    </w:p>
+    <w:p>
+      <w:pPr>
+        <w:spacing w:line="276" w:lineRule="auto"/>
+        <w:ind w:left="1440"/>
+        <w:rPr>
+          <w:lang w:val="en-US"/>
+        </w:rPr>
+      </w:pPr>
+      <w:r>
+        <w:rPr>
+          <w:u w:val="single"/>
+        </w:rPr>
+        <w:t>Bước 2</w:t>
+      </w:r>
+      <w:r>
+        <w:rPr>
+          <w:lang w:val="en-US"/>
+        </w:rPr>
+        <w:t xml:space="preserve">: </w:t>
+      </w:r>
+      <w:r>
+        <w:t>Hệ thống hiển thị danh sách các quy định có thể thay đổi</w:t>
+      </w:r>
+      <w:r>
+        <w:rPr>
+          <w:lang w:val="en-US"/>
+        </w:rPr>
+        <w:t xml:space="preserve"> </w:t>
+      </w:r>
+      <w:r>
+        <w:t>(</w:t>
+      </w:r>
+      <w:r>
+        <w:rPr>
+          <w:lang w:val="en-US"/>
+        </w:rPr>
+        <w:t>h</w:t>
+      </w:r>
+      <w:r>
+        <w:t>ọc phí</w:t>
+      </w:r>
+      <w:r>
+        <w:rPr>
+          <w:lang w:val="en-US"/>
+        </w:rPr>
+        <w:t>/</w:t>
+      </w:r>
+      <w:r>
+        <w:t xml:space="preserve"> </w:t>
+      </w:r>
+      <w:r>
+        <w:rPr>
+          <w:lang w:val="en-US"/>
+        </w:rPr>
+        <w:t>t</w:t>
+      </w:r>
+      <w:r>
+        <w:t>iền ăn/</w:t>
+      </w:r>
+      <w:r>
+        <w:rPr>
+          <w:lang w:val="en-US"/>
+        </w:rPr>
+        <w:t>s</w:t>
+      </w:r>
+      <w:r>
+        <w:t xml:space="preserve">ố lượng </w:t>
+      </w:r>
+      <w:r>
+        <w:rPr>
+          <w:lang w:val="en-US"/>
+        </w:rPr>
+        <w:t xml:space="preserve">trẻ </w:t>
+      </w:r>
+      <w:r>
+        <w:t>tối đa</w:t>
+      </w:r>
+      <w:r>
+        <w:rPr>
+          <w:lang w:val="en-US"/>
+        </w:rPr>
+        <w:t xml:space="preserve"> mỗi </w:t>
+      </w:r>
+      <w:r>
+        <w:t>lớp).</w:t>
+      </w:r>
+    </w:p>
+    <w:p>
+      <w:pPr>
+        <w:spacing w:line="276" w:lineRule="auto"/>
+        <w:ind w:left="720" w:firstLine="720"/>
+        <w:rPr>
+          <w:lang w:val="en-US"/>
+        </w:rPr>
+      </w:pPr>
+      <w:r>
+        <w:rPr>
+          <w:u w:val="single"/>
+        </w:rPr>
+        <w:t>Bước 3</w:t>
+      </w:r>
+      <w:r>
+        <w:rPr>
+          <w:lang w:val="en-US"/>
+        </w:rPr>
+        <w:t xml:space="preserve">: </w:t>
+      </w:r>
+      <w:r>
+        <w:rPr>
+          <w:lang w:val="en-US"/>
+        </w:rPr>
+        <w:t>Quản trị viên</w:t>
+      </w:r>
+      <w:r>
+        <w:t xml:space="preserve"> chọn quy định muốn thay đổi.</w:t>
+      </w:r>
+    </w:p>
+    <w:p>
+      <w:pPr>
+        <w:spacing w:line="276" w:lineRule="auto"/>
+        <w:ind w:left="1440"/>
+        <w:rPr>
+          <w:lang w:val="en-US"/>
+        </w:rPr>
+      </w:pPr>
+      <w:r>
+        <w:rPr>
+          <w:u w:val="single"/>
+        </w:rPr>
+        <w:t>Bước 4</w:t>
+      </w:r>
+      <w:r>
+        <w:rPr>
+          <w:lang w:val="en-US"/>
+        </w:rPr>
+        <w:t xml:space="preserve">: </w:t>
+      </w:r>
+      <w:r>
+        <w:t>Hệ thống hiển thị giao diện nhập giá trị mới cho quy định được chọn.</w:t>
+      </w:r>
+    </w:p>
+    <w:p>
+      <w:pPr>
+        <w:spacing w:line="276" w:lineRule="auto"/>
+        <w:ind w:left="720" w:firstLine="720"/>
+        <w:rPr>
+          <w:lang w:val="en-US"/>
+        </w:rPr>
+      </w:pPr>
+      <w:r>
+        <w:rPr>
+          <w:u w:val="single"/>
+        </w:rPr>
+        <w:t>Bước 5</w:t>
+      </w:r>
+      <w:r>
+        <w:rPr>
+          <w:lang w:val="en-US"/>
+        </w:rPr>
+        <w:t xml:space="preserve">: </w:t>
+      </w:r>
+      <w:r>
+        <w:rPr>
+          <w:lang w:val="en-US"/>
+        </w:rPr>
+        <w:t>Quản trị viên</w:t>
+      </w:r>
+      <w:r>
+        <w:t xml:space="preserve"> nhập giá trị mới.</w:t>
+      </w:r>
+    </w:p>
+    <w:p>
+      <w:pPr>
+        <w:spacing w:line="276" w:lineRule="auto"/>
+        <w:ind w:left="720" w:firstLine="720"/>
+        <w:rPr>
+          <w:lang w:val="en-US"/>
+        </w:rPr>
+      </w:pPr>
+      <w:r>
+        <w:rPr>
+          <w:u w:val="single"/>
+        </w:rPr>
+        <w:t>Bước 6</w:t>
+      </w:r>
+      <w:r>
+        <w:rPr>
+          <w:lang w:val="en-US"/>
+        </w:rPr>
+        <w:t xml:space="preserve">: </w:t>
+      </w:r>
+      <w:r>
+        <w:rPr>
+          <w:lang w:val="en-US"/>
+        </w:rPr>
+        <w:t>Quản trị viên</w:t>
+      </w:r>
+      <w:r>
+        <w:t xml:space="preserve"> xác nhận lưu thay đổi.</w:t>
+      </w:r>
+    </w:p>
+    <w:p>
+      <w:pPr>
+        <w:spacing w:line="276" w:lineRule="auto"/>
+        <w:ind w:left="720" w:firstLine="720"/>
+      </w:pPr>
+      <w:r>
+        <w:rPr>
+          <w:u w:val="single"/>
+        </w:rPr>
+        <w:t>Bước 7</w:t>
+      </w:r>
+      <w:r>
+        <w:rPr>
+          <w:lang w:val="en-US"/>
+        </w:rPr>
+        <w:t xml:space="preserve">: </w:t>
+      </w:r>
+      <w:r>
+        <w:t>Hệ thống kiểm tra tính hợp lệ của giá trị nhập vào.</w:t>
+      </w:r>
+    </w:p>
+    <w:p>
+      <w:pPr>
+        <w:spacing w:line="276" w:lineRule="auto"/>
+        <w:ind w:left="1440"/>
+      </w:pPr>
+      <w:r>
+        <w:rPr>
+          <w:u w:val="single"/>
+        </w:rPr>
+        <w:t>Bước 8</w:t>
+      </w:r>
+      <w:r>
+        <w:t xml:space="preserve">: </w:t>
+      </w:r>
+      <w:r>
+        <w:t>Hệ thống lưu trữ giá trị mới vào cơ sở dữ liệu và hiển thị thông báo "Cập nhật quy định thành công."</w:t>
+      </w:r>
+    </w:p>
+    <w:p>
+      <w:pPr>
+        <w:spacing w:line="276" w:lineRule="auto"/>
+        <w:ind w:left="1440"/>
+      </w:pPr>
+      <w:r>
+        <w:rPr>
+          <w:u w:val="single"/>
+        </w:rPr>
+        <w:t>Bước 9</w:t>
+      </w:r>
+      <w:r>
+        <w:t>: Google Mail gửi thông báo thay đổi (quy định, học phí, tiền ăn) về cho phụ huynh</w:t>
+      </w:r>
+    </w:p>
+    <w:p>
+      <w:pPr>
+        <w:pStyle w:val="ListParagraph"/>
+        <w:numPr>
+          <w:ilvl w:val="0"/>
+          <w:numId w:val="46"/>
+        </w:numPr>
+        <w:spacing w:line="276" w:lineRule="auto"/>
+      </w:pPr>
+      <w:r>
+        <w:t>Luồng thay thế</w:t>
+      </w:r>
+      <w:r>
+        <w:t>:</w:t>
+      </w:r>
+    </w:p>
+    <w:p>
+      <w:pPr>
+        <w:spacing w:line="276" w:lineRule="auto"/>
+        <w:ind w:left="1440"/>
+        <w:rPr>
+          <w:lang w:val="en-US"/>
+        </w:rPr>
+      </w:pPr>
+      <w:r>
+        <w:rPr>
+          <w:u w:val="single"/>
+          <w:lang w:val="en-US"/>
+        </w:rPr>
+        <w:t>Bước 2.1</w:t>
+      </w:r>
+      <w:r>
+        <w:rPr>
+          <w:lang w:val="en-US"/>
+        </w:rPr>
+        <w:t xml:space="preserve">: </w:t>
+      </w:r>
+      <w:r>
+        <w:t xml:space="preserve">Nếu </w:t>
+      </w:r>
+      <w:r>
+        <w:rPr>
+          <w:lang w:val="en-US"/>
+        </w:rPr>
+        <w:t>a</w:t>
+      </w:r>
+      <w:r>
+        <w:t xml:space="preserve">dmin chọn thay đổi </w:t>
+      </w:r>
+      <w:r>
+        <w:rPr>
+          <w:lang w:val="en-US"/>
+        </w:rPr>
+        <w:t>h</w:t>
+      </w:r>
+      <w:r>
+        <w:t xml:space="preserve">ọc phí cơ bản, hệ thống có thể bao gồm việc cập nhật </w:t>
+      </w:r>
+      <w:r>
+        <w:rPr>
+          <w:lang w:val="en-US"/>
+        </w:rPr>
+        <w:t>t</w:t>
+      </w:r>
+      <w:r>
+        <w:t>hay đổi tiền ăn 1 ngày</w:t>
+      </w:r>
+      <w:r>
+        <w:t xml:space="preserve"> </w:t>
+      </w:r>
+    </w:p>
+    <w:p>
+      <w:pPr>
+        <w:pStyle w:val="ListParagraph"/>
+        <w:numPr>
+          <w:ilvl w:val="0"/>
+          <w:numId w:val="46"/>
+        </w:numPr>
+        <w:spacing w:line="276" w:lineRule="auto"/>
+      </w:pPr>
+      <w:r>
         <w:t>Luồng ngoại lệ</w:t>
       </w:r>
       <w:r>
@@ -5534,18 +6033,504 @@
         <w:rPr>
           <w:lang w:val="en-US"/>
         </w:rPr>
+        <w:lastRenderedPageBreak/>
         <w:t>Tìm kiếm học sinh</w:t>
       </w:r>
     </w:p>
     <w:p>
       <w:pPr>
+        <w:pStyle w:val="ListParagraph"/>
+        <w:numPr>
+          <w:ilvl w:val="0"/>
+          <w:numId w:val="46"/>
+        </w:numPr>
+        <w:spacing w:line="276" w:lineRule="auto"/>
+      </w:pPr>
+      <w:r>
+        <w:t xml:space="preserve">Mô tả: </w:t>
+      </w:r>
+      <w:r>
+        <w:t>Usecase này cho phép</w:t>
+      </w:r>
+      <w:r>
+        <w:t xml:space="preserve"> </w:t>
+      </w:r>
+      <w:r>
+        <w:t>n</w:t>
+      </w:r>
+      <w:r>
+        <w:t>gười dùng</w:t>
+      </w:r>
+      <w:r>
+        <w:t xml:space="preserve"> (Phụ huynh/Người quản trị/Giáo viên) tìm kiếm thông tin của một hoặc nhiều học sinh trong hệ thống.</w:t>
+      </w:r>
+    </w:p>
+    <w:p>
+      <w:pPr>
+        <w:pStyle w:val="ListParagraph"/>
+        <w:numPr>
+          <w:ilvl w:val="0"/>
+          <w:numId w:val="46"/>
+        </w:numPr>
+        <w:spacing w:line="276" w:lineRule="auto"/>
+      </w:pPr>
+      <w:r>
+        <w:t xml:space="preserve">Actor chính: </w:t>
+      </w:r>
+      <w:r>
+        <w:t>Người dùng</w:t>
+      </w:r>
+      <w:r>
+        <w:t xml:space="preserve"> (Phụ huynh, Người quản trị, Giáo viên)</w:t>
+      </w:r>
+    </w:p>
+    <w:p>
+      <w:pPr>
+        <w:pStyle w:val="ListParagraph"/>
+        <w:numPr>
+          <w:ilvl w:val="0"/>
+          <w:numId w:val="46"/>
+        </w:numPr>
+        <w:spacing w:line="276" w:lineRule="auto"/>
+      </w:pPr>
+      <w:r>
+        <w:t>Actor phụ:</w:t>
+      </w:r>
+      <w:r>
+        <w:t xml:space="preserve"> </w:t>
+      </w:r>
+      <w:r>
+        <w:t xml:space="preserve"> </w:t>
+      </w:r>
+    </w:p>
+    <w:p>
+      <w:pPr>
+        <w:pStyle w:val="ListParagraph"/>
+        <w:numPr>
+          <w:ilvl w:val="0"/>
+          <w:numId w:val="46"/>
+        </w:numPr>
+        <w:spacing w:line="276" w:lineRule="auto"/>
+      </w:pPr>
+      <w:r>
+        <w:t xml:space="preserve">Tiền điều kiện: </w:t>
+      </w:r>
+    </w:p>
+    <w:p>
+      <w:pPr>
+        <w:pStyle w:val="ListParagraph"/>
+        <w:numPr>
+          <w:ilvl w:val="0"/>
+          <w:numId w:val="46"/>
+        </w:numPr>
+        <w:spacing w:line="276" w:lineRule="auto"/>
+      </w:pPr>
+      <w:r>
+        <w:t>Hậu điều kiện:</w:t>
+      </w:r>
+      <w:r>
+        <w:t xml:space="preserve"> </w:t>
+      </w:r>
+      <w:r>
+        <w:t xml:space="preserve">Người dùng có thể xem </w:t>
+      </w:r>
+      <w:r>
+        <w:t>thông tin cơ bản</w:t>
+      </w:r>
+      <w:r>
+        <w:t xml:space="preserve"> của học sinh</w:t>
+      </w:r>
+      <w:r>
+        <w:t>.</w:t>
+      </w:r>
+    </w:p>
+    <w:p>
+      <w:pPr>
+        <w:pStyle w:val="ListParagraph"/>
+        <w:numPr>
+          <w:ilvl w:val="0"/>
+          <w:numId w:val="46"/>
+        </w:numPr>
+        <w:spacing w:line="276" w:lineRule="auto"/>
+      </w:pPr>
+      <w:r>
+        <w:t>Luồng hoạt động chính:</w:t>
+      </w:r>
+    </w:p>
+    <w:p>
+      <w:pPr>
+        <w:spacing w:line="276" w:lineRule="auto"/>
+        <w:ind w:left="1440"/>
+        <w:rPr>
+          <w:lang w:val="en-US"/>
+        </w:rPr>
+      </w:pPr>
+      <w:r>
+        <w:rPr>
+          <w:u w:val="single"/>
+        </w:rPr>
+        <w:t>Bước 1</w:t>
+      </w:r>
+      <w:r>
+        <w:rPr>
+          <w:u w:val="single"/>
+          <w:lang w:val="en-US"/>
+        </w:rPr>
+        <w:t>:</w:t>
+      </w:r>
+      <w:r>
+        <w:rPr>
+          <w:lang w:val="en-US"/>
+        </w:rPr>
+        <w:t xml:space="preserve"> </w:t>
+      </w:r>
+      <w:r>
+        <w:t xml:space="preserve">Người dùng chọn chức năng </w:t>
+      </w:r>
+      <w:r>
+        <w:t xml:space="preserve">"Tìm kiếm học sinh" </w:t>
+      </w:r>
+      <w:r>
+        <w:t>từ giao diện.</w:t>
+      </w:r>
+    </w:p>
+    <w:p>
+      <w:pPr>
+        <w:spacing w:line="276" w:lineRule="auto"/>
+        <w:ind w:left="720" w:firstLine="720"/>
+        <w:rPr>
+          <w:lang w:val="en-US"/>
+        </w:rPr>
+      </w:pPr>
+      <w:r>
+        <w:rPr>
+          <w:u w:val="single"/>
+        </w:rPr>
+        <w:t>Bước 2</w:t>
+      </w:r>
+      <w:r>
+        <w:rPr>
+          <w:u w:val="single"/>
+          <w:lang w:val="en-US"/>
+        </w:rPr>
+        <w:t>:</w:t>
+      </w:r>
+      <w:r>
+        <w:rPr>
+          <w:lang w:val="en-US"/>
+        </w:rPr>
+        <w:t xml:space="preserve"> </w:t>
+      </w:r>
+      <w:r>
+        <w:t>Hệ thống hiển thị giao diện tìm kiếm với các trường nhập liệu</w:t>
+      </w:r>
+      <w:r>
+        <w:rPr>
+          <w:lang w:val="en-US"/>
+        </w:rPr>
+        <w:t>.</w:t>
+      </w:r>
+    </w:p>
+    <w:p>
+      <w:pPr>
+        <w:spacing w:line="276" w:lineRule="auto"/>
+        <w:ind w:left="1440"/>
+        <w:rPr>
+          <w:lang w:val="en-US"/>
+        </w:rPr>
+      </w:pPr>
+      <w:r>
+        <w:rPr>
+          <w:u w:val="single"/>
+        </w:rPr>
+        <w:t xml:space="preserve">Bước </w:t>
+      </w:r>
+      <w:r>
+        <w:rPr>
+          <w:u w:val="single"/>
+          <w:lang w:val="en-US"/>
+        </w:rPr>
+        <w:t>3</w:t>
+      </w:r>
+      <w:r>
+        <w:rPr>
+          <w:u w:val="single"/>
+          <w:lang w:val="en-US"/>
+        </w:rPr>
+        <w:t>:</w:t>
+      </w:r>
+      <w:r>
+        <w:rPr>
+          <w:lang w:val="en-US"/>
+        </w:rPr>
+        <w:t xml:space="preserve"> </w:t>
+      </w:r>
+      <w:r>
+        <w:t xml:space="preserve">Người dùng </w:t>
+      </w:r>
+      <w:r>
+        <w:t>nhập các tiêu chí tìm kiếm</w:t>
+      </w:r>
+      <w:r>
+        <w:t xml:space="preserve"> (ví dụ: </w:t>
+      </w:r>
+      <w:r>
+        <w:rPr>
+          <w:lang w:val="en-US"/>
+        </w:rPr>
+        <w:t xml:space="preserve">tìm kiếm theo </w:t>
+      </w:r>
+      <w:r>
+        <w:t xml:space="preserve">tên </w:t>
+      </w:r>
+      <w:r>
+        <w:rPr>
+          <w:lang w:val="en-US"/>
+        </w:rPr>
+        <w:t xml:space="preserve">trẻ </w:t>
+      </w:r>
+      <w:r>
+        <w:t>hoặc chọn lớp).</w:t>
+      </w:r>
+    </w:p>
+    <w:p>
+      <w:pPr>
+        <w:spacing w:line="276" w:lineRule="auto"/>
+        <w:ind w:left="1440"/>
+        <w:rPr>
+          <w:lang w:val="en-US"/>
+        </w:rPr>
+      </w:pPr>
+      <w:r>
+        <w:rPr>
+          <w:u w:val="single"/>
+        </w:rPr>
+        <w:t xml:space="preserve">Bước </w:t>
+      </w:r>
+      <w:r>
+        <w:rPr>
+          <w:u w:val="single"/>
+          <w:lang w:val="en-US"/>
+        </w:rPr>
+        <w:t>4</w:t>
+      </w:r>
+      <w:r>
+        <w:rPr>
+          <w:u w:val="single"/>
+          <w:lang w:val="en-US"/>
+        </w:rPr>
+        <w:t>:</w:t>
+      </w:r>
+      <w:r>
+        <w:rPr>
+          <w:lang w:val="en-US"/>
+        </w:rPr>
+        <w:t xml:space="preserve"> </w:t>
+      </w:r>
+      <w:r>
+        <w:t xml:space="preserve">Người dùng nhấn nút </w:t>
+      </w:r>
+      <w:r>
+        <w:t>"Tìm kiếm".</w:t>
+      </w:r>
+    </w:p>
+    <w:p>
+      <w:pPr>
+        <w:spacing w:line="276" w:lineRule="auto"/>
+        <w:ind w:left="1440"/>
+        <w:rPr>
+          <w:lang w:val="en-US"/>
+        </w:rPr>
+      </w:pPr>
+      <w:r>
+        <w:rPr>
+          <w:u w:val="single"/>
+        </w:rPr>
+        <w:t xml:space="preserve">Bước </w:t>
+      </w:r>
+      <w:r>
+        <w:rPr>
+          <w:u w:val="single"/>
+          <w:lang w:val="en-US"/>
+        </w:rPr>
+        <w:t>5</w:t>
+      </w:r>
+      <w:r>
+        <w:rPr>
+          <w:u w:val="single"/>
+          <w:lang w:val="en-US"/>
+        </w:rPr>
+        <w:t>:</w:t>
+      </w:r>
+      <w:r>
+        <w:rPr>
+          <w:lang w:val="en-US"/>
+        </w:rPr>
+        <w:t xml:space="preserve"> </w:t>
+      </w:r>
+      <w:r>
+        <w:t xml:space="preserve">Hệ thống </w:t>
+      </w:r>
+      <w:r>
+        <w:rPr>
+          <w:lang w:val="en-US"/>
+        </w:rPr>
+        <w:t>t</w:t>
+      </w:r>
+      <w:r>
+        <w:t>ruy vấn</w:t>
+      </w:r>
+      <w:r>
+        <w:t xml:space="preserve"> cơ sở dữ liệu học sinh, áp dụng các tiêu chí tìm kiếm và kiểm tra quyền truy cập của </w:t>
+      </w:r>
+      <w:r>
+        <w:rPr>
+          <w:lang w:val="en-US"/>
+        </w:rPr>
+        <w:t>n</w:t>
+      </w:r>
+      <w:r>
+        <w:t>gười dùng.</w:t>
+      </w:r>
+      <w:r>
+        <w:t>.</w:t>
+      </w:r>
+    </w:p>
+    <w:p>
+      <w:pPr>
+        <w:spacing w:line="276" w:lineRule="auto"/>
+        <w:ind w:left="1440"/>
+        <w:jc w:val="both"/>
+        <w:rPr>
+          <w:lang w:val="en-US"/>
+        </w:rPr>
+      </w:pPr>
+      <w:r>
+        <w:rPr>
+          <w:u w:val="single"/>
+        </w:rPr>
+        <w:t xml:space="preserve">Bước </w:t>
+      </w:r>
+      <w:r>
+        <w:rPr>
+          <w:u w:val="single"/>
+          <w:lang w:val="en-US"/>
+        </w:rPr>
+        <w:t>6</w:t>
+      </w:r>
+      <w:r>
+        <w:rPr>
+          <w:u w:val="single"/>
+          <w:lang w:val="en-US"/>
+        </w:rPr>
+        <w:t>:</w:t>
+      </w:r>
+      <w:r>
+        <w:rPr>
+          <w:lang w:val="en-US"/>
+        </w:rPr>
+        <w:t xml:space="preserve"> </w:t>
+      </w:r>
+      <w:r>
+        <w:t xml:space="preserve">Hệ thống </w:t>
+      </w:r>
+      <w:r>
+        <w:rPr>
+          <w:lang w:val="en-US"/>
+        </w:rPr>
+        <w:t>h</w:t>
+      </w:r>
+      <w:r>
+        <w:t>iển thị danh sách kết quả</w:t>
+      </w:r>
+      <w:r>
+        <w:t xml:space="preserve"> (tên, mã số, lớp) phù hợp với tiêu chí tìm kiếm.</w:t>
+      </w:r>
+    </w:p>
+    <w:p>
+      <w:pPr>
+        <w:pStyle w:val="ListParagraph"/>
+        <w:numPr>
+          <w:ilvl w:val="0"/>
+          <w:numId w:val="46"/>
+        </w:numPr>
+        <w:spacing w:line="276" w:lineRule="auto"/>
+      </w:pPr>
+      <w:r>
+        <w:t>Luồng thay thế:</w:t>
+      </w:r>
+    </w:p>
+    <w:p>
+      <w:pPr>
+        <w:spacing w:line="276" w:lineRule="auto"/>
+        <w:ind w:left="1440"/>
+        <w:rPr>
+          <w:u w:val="single"/>
+          <w:lang w:val="en-US"/>
+        </w:rPr>
+      </w:pPr>
+      <w:r>
+        <w:rPr>
+          <w:u w:val="single"/>
+        </w:rPr>
+        <w:t xml:space="preserve">Bước </w:t>
+      </w:r>
+      <w:r>
+        <w:rPr>
+          <w:u w:val="single"/>
+        </w:rPr>
+        <w:t>6</w:t>
+      </w:r>
+      <w:r>
+        <w:rPr>
+          <w:u w:val="single"/>
+        </w:rPr>
+        <w:t>.1</w:t>
+      </w:r>
+      <w:r>
+        <w:t xml:space="preserve">: </w:t>
+      </w:r>
+      <w:r>
+        <w:t>Phân trang kết quả</w:t>
+      </w:r>
+      <w:r>
+        <w:t xml:space="preserve"> ở b</w:t>
+      </w:r>
+      <w:r>
+        <w:t>ước 6, nếu số lượng kết quả quá lớn, Hệ thống hiển thị kết quả theo từng trang (ví dụ: 10 học sinh/trang) và cung cấp nút điều hướng trang.</w:t>
+      </w:r>
+    </w:p>
+    <w:p>
+      <w:pPr>
+        <w:pStyle w:val="ListParagraph"/>
+        <w:numPr>
+          <w:ilvl w:val="0"/>
+          <w:numId w:val="46"/>
+        </w:numPr>
+        <w:spacing w:line="276" w:lineRule="auto"/>
+        <w:rPr>
+          <w:lang w:val="vi-VN"/>
+        </w:rPr>
+      </w:pPr>
+      <w:r>
+        <w:t xml:space="preserve">Luồng ngoại lệ: </w:t>
+      </w:r>
+      <w:r>
+        <w:t>Không tìm thấy học sinh: Nếu Hệ thống không tìm thấy bất kỳ học sinh nào phù hợp với tiêu chí tìm kiếm (Bước 5), Hệ thống hiển thị thông báo: "Không tìm thấy học sinh nào phù hợp với tiêu chí đã nhập." Người dùng được chuyển về Bước 2 để nhập lại tiêu chí.</w:t>
+      </w:r>
+    </w:p>
+    <w:p>
+      <w:pPr>
         <w:pStyle w:val="Heading4"/>
-        <w:rPr>
-          <w:lang w:val="en-US"/>
-        </w:rPr>
-      </w:pPr>
-      <w:r>
-        <w:rPr>
+        <w:spacing w:before="0"/>
+        <w:rPr>
+          <w:szCs w:val="26"/>
+          <w:lang w:val="en-US"/>
+        </w:rPr>
+      </w:pPr>
+      <w:r>
+        <w:rPr>
+          <w:szCs w:val="26"/>
           <w:lang w:val="en-US"/>
         </w:rPr>
         <w:t>Thống kê sĩ số</w:t>
@@ -5553,15 +6538,609 @@
     </w:p>
     <w:p>
       <w:pPr>
+        <w:pStyle w:val="ListParagraph"/>
+        <w:numPr>
+          <w:ilvl w:val="0"/>
+          <w:numId w:val="46"/>
+        </w:numPr>
+        <w:spacing w:line="276" w:lineRule="auto"/>
+      </w:pPr>
+      <w:r>
+        <w:t xml:space="preserve">Mô tả: Usecase này </w:t>
+      </w:r>
+      <w:r>
+        <w:t>m</w:t>
+      </w:r>
+      <w:r>
+        <w:t xml:space="preserve">ô tả quá trình </w:t>
+      </w:r>
+      <w:r>
+        <w:t>g</w:t>
+      </w:r>
+      <w:r>
+        <w:t>iáo viên xem và tổng hợp số lượng học sinh trong lớp mình quản lý</w:t>
+      </w:r>
+      <w:r>
+        <w:t>.</w:t>
+      </w:r>
+    </w:p>
+    <w:p>
+      <w:pPr>
+        <w:pStyle w:val="ListParagraph"/>
+        <w:numPr>
+          <w:ilvl w:val="0"/>
+          <w:numId w:val="46"/>
+        </w:numPr>
+        <w:spacing w:line="276" w:lineRule="auto"/>
+      </w:pPr>
+      <w:r>
+        <w:t>Actor chính: Giáo viên</w:t>
+      </w:r>
+    </w:p>
+    <w:p>
+      <w:pPr>
+        <w:pStyle w:val="ListParagraph"/>
+        <w:numPr>
+          <w:ilvl w:val="0"/>
+          <w:numId w:val="46"/>
+        </w:numPr>
+        <w:spacing w:line="276" w:lineRule="auto"/>
+      </w:pPr>
+      <w:r>
+        <w:t xml:space="preserve">Actor phụ: </w:t>
+      </w:r>
+      <w:r>
+        <w:t xml:space="preserve"> </w:t>
+      </w:r>
+    </w:p>
+    <w:p>
+      <w:pPr>
+        <w:pStyle w:val="ListParagraph"/>
+        <w:numPr>
+          <w:ilvl w:val="0"/>
+          <w:numId w:val="46"/>
+        </w:numPr>
+        <w:spacing w:line="276" w:lineRule="auto"/>
+      </w:pPr>
+      <w:r>
+        <w:t>Tiền điều kiện:</w:t>
+      </w:r>
+    </w:p>
+    <w:p>
+      <w:pPr>
+        <w:pStyle w:val="ListParagraph"/>
+        <w:numPr>
+          <w:ilvl w:val="1"/>
+          <w:numId w:val="46"/>
+        </w:numPr>
+        <w:spacing w:line="276" w:lineRule="auto"/>
+      </w:pPr>
+      <w:r>
+        <w:t>Giáo viên đã Đăng nhập thành công vào hệ thống.</w:t>
+      </w:r>
+    </w:p>
+    <w:p>
+      <w:pPr>
+        <w:pStyle w:val="ListParagraph"/>
+        <w:numPr>
+          <w:ilvl w:val="1"/>
+          <w:numId w:val="46"/>
+        </w:numPr>
+        <w:spacing w:line="276" w:lineRule="auto"/>
+      </w:pPr>
+      <w:r>
+        <w:t>Dữ liệu học sinh và phân công lớp đã được nhập đầy đủ và chính xác.</w:t>
+      </w:r>
+    </w:p>
+    <w:p>
+      <w:pPr>
+        <w:pStyle w:val="ListParagraph"/>
+        <w:numPr>
+          <w:ilvl w:val="0"/>
+          <w:numId w:val="46"/>
+        </w:numPr>
+        <w:spacing w:line="276" w:lineRule="auto"/>
+      </w:pPr>
+      <w:r>
+        <w:t xml:space="preserve">Hậu điều kiện: </w:t>
+      </w:r>
+    </w:p>
+    <w:p>
+      <w:pPr>
+        <w:pStyle w:val="ListParagraph"/>
+        <w:numPr>
+          <w:ilvl w:val="1"/>
+          <w:numId w:val="46"/>
+        </w:numPr>
+        <w:spacing w:line="276" w:lineRule="auto"/>
+      </w:pPr>
+      <w:r>
+        <w:t>Hệ thống hiển thị bảng thống kê sĩ số của lớp Giáo viên quản lý.</w:t>
+      </w:r>
+    </w:p>
+    <w:p>
+      <w:pPr>
+        <w:pStyle w:val="ListParagraph"/>
+        <w:numPr>
+          <w:ilvl w:val="1"/>
+          <w:numId w:val="46"/>
+        </w:numPr>
+        <w:spacing w:line="276" w:lineRule="auto"/>
+      </w:pPr>
+      <w:r>
+        <w:t>Giáo viên có thể nắm được tổng số học sin</w:t>
+      </w:r>
+      <w:r>
+        <w:t>h.</w:t>
+      </w:r>
+    </w:p>
+    <w:p>
+      <w:pPr>
+        <w:pStyle w:val="ListParagraph"/>
+        <w:numPr>
+          <w:ilvl w:val="0"/>
+          <w:numId w:val="46"/>
+        </w:numPr>
+        <w:spacing w:line="276" w:lineRule="auto"/>
+      </w:pPr>
+      <w:r>
+        <w:t>Luồng hoạt động chính:</w:t>
+      </w:r>
+    </w:p>
+    <w:p>
+      <w:pPr>
+        <w:spacing w:line="276" w:lineRule="auto"/>
+        <w:ind w:left="1440"/>
+        <w:rPr>
+          <w:szCs w:val="26"/>
+          <w:lang w:val="en-US"/>
+        </w:rPr>
+      </w:pPr>
+      <w:r>
+        <w:rPr>
+          <w:szCs w:val="26"/>
+          <w:u w:val="single"/>
+        </w:rPr>
+        <w:lastRenderedPageBreak/>
+        <w:t>Bước 1</w:t>
+      </w:r>
+      <w:r>
+        <w:rPr>
+          <w:szCs w:val="26"/>
+          <w:u w:val="single"/>
+          <w:lang w:val="en-US"/>
+        </w:rPr>
+        <w:t>:</w:t>
+      </w:r>
+      <w:r>
+        <w:rPr>
+          <w:szCs w:val="26"/>
+          <w:lang w:val="en-US"/>
+        </w:rPr>
+        <w:t xml:space="preserve"> </w:t>
+      </w:r>
+      <w:r>
+        <w:rPr>
+          <w:szCs w:val="26"/>
+        </w:rPr>
+        <w:t>Giáo viên chọn chức năng "Thống kê sĩ số" từ menu dành cho Giáo viên.</w:t>
+      </w:r>
+    </w:p>
+    <w:p>
+      <w:pPr>
+        <w:spacing w:line="276" w:lineRule="auto"/>
+        <w:ind w:left="1440"/>
+        <w:rPr>
+          <w:szCs w:val="26"/>
+          <w:lang w:val="en-US"/>
+        </w:rPr>
+      </w:pPr>
+      <w:r>
+        <w:rPr>
+          <w:szCs w:val="26"/>
+          <w:u w:val="single"/>
+        </w:rPr>
+        <w:t>Bước 2</w:t>
+      </w:r>
+      <w:r>
+        <w:rPr>
+          <w:szCs w:val="26"/>
+          <w:u w:val="single"/>
+          <w:lang w:val="en-US"/>
+        </w:rPr>
+        <w:t>:</w:t>
+      </w:r>
+      <w:r>
+        <w:rPr>
+          <w:szCs w:val="26"/>
+          <w:lang w:val="en-US"/>
+        </w:rPr>
+        <w:t xml:space="preserve"> </w:t>
+      </w:r>
+      <w:r>
+        <w:rPr>
+          <w:szCs w:val="26"/>
+        </w:rPr>
+        <w:t>Hệ thống xác định lớp mà Giáo viên này được phân công quản</w:t>
+      </w:r>
+      <w:r>
+        <w:rPr>
+          <w:szCs w:val="26"/>
+          <w:lang w:val="en-US"/>
+        </w:rPr>
+        <w:t xml:space="preserve"> </w:t>
+      </w:r>
+      <w:r>
+        <w:rPr>
+          <w:szCs w:val="26"/>
+        </w:rPr>
+        <w:t>lý.</w:t>
+      </w:r>
+    </w:p>
+    <w:p>
+      <w:pPr>
+        <w:spacing w:line="276" w:lineRule="auto"/>
+        <w:ind w:left="1440"/>
+        <w:rPr>
+          <w:szCs w:val="26"/>
+          <w:lang w:val="en-US"/>
+        </w:rPr>
+      </w:pPr>
+      <w:r>
+        <w:rPr>
+          <w:szCs w:val="26"/>
+          <w:u w:val="single"/>
+        </w:rPr>
+        <w:t xml:space="preserve">Bước </w:t>
+      </w:r>
+      <w:r>
+        <w:rPr>
+          <w:szCs w:val="26"/>
+          <w:u w:val="single"/>
+          <w:lang w:val="en-US"/>
+        </w:rPr>
+        <w:t>3:</w:t>
+      </w:r>
+      <w:r>
+        <w:rPr>
+          <w:szCs w:val="26"/>
+          <w:lang w:val="en-US"/>
+        </w:rPr>
+        <w:t xml:space="preserve"> </w:t>
+      </w:r>
+      <w:r>
+        <w:rPr>
+          <w:szCs w:val="26"/>
+        </w:rPr>
+        <w:t xml:space="preserve">Hệ thống </w:t>
+      </w:r>
+      <w:r>
+        <w:rPr>
+          <w:szCs w:val="26"/>
+          <w:lang w:val="en-US"/>
+        </w:rPr>
+        <w:t>t</w:t>
+      </w:r>
+      <w:r>
+        <w:rPr>
+          <w:szCs w:val="26"/>
+        </w:rPr>
+        <w:t>ruy vấn cơ sở dữ liệu để lấy danh sách học sinh đang thuộc lớp đó.</w:t>
+      </w:r>
+    </w:p>
+    <w:p>
+      <w:pPr>
+        <w:spacing w:line="276" w:lineRule="auto"/>
+        <w:ind w:left="1440"/>
+        <w:rPr>
+          <w:szCs w:val="26"/>
+          <w:lang w:val="en-US"/>
+        </w:rPr>
+      </w:pPr>
+      <w:r>
+        <w:rPr>
+          <w:szCs w:val="26"/>
+          <w:u w:val="single"/>
+        </w:rPr>
+        <w:t xml:space="preserve">Bước </w:t>
+      </w:r>
+      <w:r>
+        <w:rPr>
+          <w:szCs w:val="26"/>
+          <w:u w:val="single"/>
+          <w:lang w:val="en-US"/>
+        </w:rPr>
+        <w:t>4:</w:t>
+      </w:r>
+      <w:r>
+        <w:rPr>
+          <w:szCs w:val="26"/>
+          <w:lang w:val="en-US"/>
+        </w:rPr>
+        <w:t xml:space="preserve"> </w:t>
+      </w:r>
+      <w:r>
+        <w:rPr>
+          <w:szCs w:val="26"/>
+        </w:rPr>
+        <w:t>Hệ thống Tính toán tổng số học sinh hiện tại (Sĩ số) của lớp.</w:t>
+      </w:r>
+    </w:p>
+    <w:p>
+      <w:pPr>
+        <w:spacing w:line="276" w:lineRule="auto"/>
+        <w:ind w:left="1440"/>
+        <w:rPr>
+          <w:szCs w:val="26"/>
+          <w:lang w:val="en-US"/>
+        </w:rPr>
+      </w:pPr>
+      <w:r>
+        <w:rPr>
+          <w:szCs w:val="26"/>
+          <w:u w:val="single"/>
+        </w:rPr>
+        <w:t xml:space="preserve">Bước </w:t>
+      </w:r>
+      <w:r>
+        <w:rPr>
+          <w:szCs w:val="26"/>
+          <w:u w:val="single"/>
+          <w:lang w:val="en-US"/>
+        </w:rPr>
+        <w:t>5:</w:t>
+      </w:r>
+      <w:r>
+        <w:rPr>
+          <w:szCs w:val="26"/>
+          <w:lang w:val="en-US"/>
+        </w:rPr>
+        <w:t xml:space="preserve"> </w:t>
+      </w:r>
+      <w:r>
+        <w:rPr>
+          <w:szCs w:val="26"/>
+        </w:rPr>
+        <w:t>Hệ thống Hiển thị báo cáo sĩ số (ví dụ: Tên lớp, Tổng sĩ số).</w:t>
+      </w:r>
+    </w:p>
+    <w:p>
+      <w:pPr>
+        <w:spacing w:line="276" w:lineRule="auto"/>
+        <w:ind w:left="1440"/>
+        <w:jc w:val="both"/>
+        <w:rPr>
+          <w:szCs w:val="26"/>
+          <w:lang w:val="en-US"/>
+        </w:rPr>
+      </w:pPr>
+      <w:r>
+        <w:rPr>
+          <w:szCs w:val="26"/>
+          <w:u w:val="single"/>
+        </w:rPr>
+        <w:t xml:space="preserve">Bước </w:t>
+      </w:r>
+      <w:r>
+        <w:rPr>
+          <w:szCs w:val="26"/>
+          <w:u w:val="single"/>
+          <w:lang w:val="en-US"/>
+        </w:rPr>
+        <w:t>6:</w:t>
+      </w:r>
+      <w:r>
+        <w:rPr>
+          <w:szCs w:val="26"/>
+          <w:lang w:val="en-US"/>
+        </w:rPr>
+        <w:t xml:space="preserve"> </w:t>
+      </w:r>
+      <w:r>
+        <w:rPr>
+          <w:szCs w:val="26"/>
+        </w:rPr>
+        <w:t>Giáo viên xem kết quả thống kê.</w:t>
+      </w:r>
+    </w:p>
+    <w:p>
+      <w:pPr>
+        <w:pStyle w:val="ListParagraph"/>
+        <w:numPr>
+          <w:ilvl w:val="0"/>
+          <w:numId w:val="46"/>
+        </w:numPr>
+        <w:spacing w:line="276" w:lineRule="auto"/>
+      </w:pPr>
+      <w:r>
+        <w:t>Luồng thay thế:</w:t>
+      </w:r>
+    </w:p>
+    <w:p>
+      <w:pPr>
+        <w:pStyle w:val="NormalWeb"/>
+        <w:spacing w:before="0" w:beforeAutospacing="0"/>
+        <w:ind w:left="1440"/>
+        <w:rPr>
+          <w:sz w:val="26"/>
+          <w:szCs w:val="26"/>
+        </w:rPr>
+      </w:pPr>
+      <w:r>
+        <w:rPr>
+          <w:sz w:val="26"/>
+          <w:szCs w:val="26"/>
+          <w:u w:val="single"/>
+        </w:rPr>
+        <w:t xml:space="preserve">Bước </w:t>
+      </w:r>
+      <w:r>
+        <w:rPr>
+          <w:sz w:val="26"/>
+          <w:szCs w:val="26"/>
+          <w:u w:val="single"/>
+        </w:rPr>
+        <w:t>5</w:t>
+      </w:r>
+      <w:r>
+        <w:rPr>
+          <w:sz w:val="26"/>
+          <w:szCs w:val="26"/>
+          <w:u w:val="single"/>
+        </w:rPr>
+        <w:t>.1</w:t>
+      </w:r>
+      <w:r>
+        <w:rPr>
+          <w:sz w:val="26"/>
+          <w:szCs w:val="26"/>
+        </w:rPr>
+        <w:t xml:space="preserve">: </w:t>
+      </w:r>
+      <w:r>
+        <w:rPr>
+          <w:sz w:val="26"/>
+          <w:szCs w:val="26"/>
+        </w:rPr>
+        <w:t xml:space="preserve">Lập biểu đồ tỉ lệ nam/nữ: Sau khi hiển thị sĩ số </w:t>
+      </w:r>
+      <w:r>
+        <w:rPr>
+          <w:sz w:val="26"/>
+          <w:szCs w:val="26"/>
+        </w:rPr>
+        <w:t xml:space="preserve">ở </w:t>
+      </w:r>
+      <w:r>
+        <w:rPr>
+          <w:sz w:val="26"/>
+          <w:szCs w:val="26"/>
+        </w:rPr>
+        <w:t>Bước 5, Giáo viên chọn chức năng "Xem tỉ lệ giới tính". Hệ thống Tính toán số lượng nam, số lượng nữ, và tỉ lệ phần trăm tương ứng trong lớp.</w:t>
+      </w:r>
+    </w:p>
+    <w:p>
+      <w:pPr>
+        <w:pStyle w:val="ListParagraph"/>
+        <w:numPr>
+          <w:ilvl w:val="0"/>
+          <w:numId w:val="46"/>
+        </w:numPr>
+        <w:spacing w:line="276" w:lineRule="auto"/>
+        <w:rPr>
+          <w:lang w:val="vi-VN"/>
+        </w:rPr>
+      </w:pPr>
+      <w:r>
+        <w:t xml:space="preserve">Luồng ngoại lệ: </w:t>
+      </w:r>
+    </w:p>
+    <w:p>
+      <w:pPr>
+        <w:pStyle w:val="NormalWeb"/>
+        <w:spacing w:before="0" w:beforeAutospacing="0"/>
+        <w:ind w:left="1440"/>
+        <w:rPr>
+          <w:sz w:val="26"/>
+          <w:szCs w:val="26"/>
+        </w:rPr>
+      </w:pPr>
+      <w:r>
+        <w:rPr>
+          <w:rFonts w:hAnsi="Symbol"/>
+          <w:sz w:val="26"/>
+          <w:szCs w:val="26"/>
+          <w:lang w:val="vi-VN"/>
+        </w:rPr>
+        <w:t>B</w:t>
+      </w:r>
+      <w:r>
+        <w:rPr>
+          <w:sz w:val="26"/>
+          <w:szCs w:val="26"/>
+          <w:lang w:val="vi-VN"/>
+        </w:rPr>
+        <w:t>ước 2.1:</w:t>
+      </w:r>
+      <w:r>
+        <w:rPr>
+          <w:sz w:val="26"/>
+          <w:szCs w:val="26"/>
+          <w:lang w:val="vi-VN"/>
+        </w:rPr>
+        <w:t xml:space="preserve"> Lỗi phân công lớp: Nếu Hệ thống không thể xác định được Giáo viên đang quản lý lớp nào (Bước 2), Hệ thống hiển thị thông báo: "Lỗi hệ thống: Không thể xác định thông tin lớp quản lý của Giáo viên.</w:t>
+      </w:r>
+      <w:r>
+        <w:rPr>
+          <w:sz w:val="26"/>
+          <w:szCs w:val="26"/>
+          <w:lang w:val="vi-VN"/>
+        </w:rPr>
+        <w:t>”</w:t>
+      </w:r>
+    </w:p>
+    <w:p>
+      <w:pPr>
+        <w:pStyle w:val="NormalWeb"/>
+        <w:spacing w:before="0" w:beforeAutospacing="0"/>
+        <w:ind w:left="1440"/>
+        <w:rPr>
+          <w:sz w:val="26"/>
+          <w:szCs w:val="26"/>
+        </w:rPr>
+      </w:pPr>
+      <w:r>
+        <w:rPr>
+          <w:sz w:val="26"/>
+          <w:szCs w:val="26"/>
+        </w:rPr>
+        <w:t>Bước 4.1:</w:t>
+      </w:r>
+      <w:r>
+        <w:rPr>
+          <w:rFonts w:hAnsi="Symbol"/>
+          <w:sz w:val="26"/>
+          <w:szCs w:val="26"/>
+          <w:lang w:val="vi-VN"/>
+        </w:rPr>
+        <w:t xml:space="preserve"> </w:t>
+      </w:r>
+      <w:r>
+        <w:rPr>
+          <w:sz w:val="26"/>
+          <w:szCs w:val="26"/>
+          <w:lang w:val="vi-VN"/>
+        </w:rPr>
+        <w:t xml:space="preserve">Dữ liệu học sinh bị lỗi: Nếu trong quá trình tính toán </w:t>
+      </w:r>
+      <w:r>
+        <w:rPr>
+          <w:sz w:val="26"/>
+          <w:szCs w:val="26"/>
+        </w:rPr>
+        <w:t xml:space="preserve">ở </w:t>
+      </w:r>
+      <w:r>
+        <w:rPr>
+          <w:sz w:val="26"/>
+          <w:szCs w:val="26"/>
+          <w:lang w:val="vi-VN"/>
+        </w:rPr>
+        <w:t>Bước 4, Hệ thống phát hiện dữ liệu của một số học sinh bị thiếu (ví dụ: không có trường giới tính), Hệ thống cảnh báo về số lượng bản ghi bị bỏ qua và tính toán sĩ số với dữ liệu còn lại. Giáo viên tiếp tục tại Bước 5</w:t>
+      </w:r>
+      <w:r>
+        <w:rPr>
+          <w:sz w:val="26"/>
+          <w:szCs w:val="26"/>
+        </w:rPr>
+        <w:t>.</w:t>
+      </w:r>
+    </w:p>
+    <w:p>
+      <w:pPr>
         <w:pStyle w:val="Heading4"/>
-        <w:rPr>
-          <w:lang w:val="en-US"/>
-        </w:rPr>
-      </w:pPr>
-      <w:r>
-        <w:rPr>
-          <w:lang w:val="en-US"/>
-        </w:rPr>
+      </w:pPr>
+      <w:r>
         <w:t>Đăng ký nhập học cho trẻ</w:t>
       </w:r>
     </w:p>
@@ -6225,7 +7804,7 @@
 </file>
 
 <file path=word/endnotes.xml><?xml version="1.0" encoding="utf-8"?>
-<w:endnotes xmlns:wpc="http://schemas.microsoft.com/office/word/2010/wordprocessingCanvas" xmlns:cx="http://schemas.microsoft.com/office/drawing/2014/chartex" xmlns:cx1="http://schemas.microsoft.com/office/drawing/2015/9/8/chartex" xmlns:cx2="http://schemas.microsoft.com/office/drawing/2015/10/21/chartex" xmlns:cx3="http://schemas.microsoft.com/office/drawing/2016/5/9/chartex" xmlns:cx4="http://schemas.microsoft.com/office/drawing/2016/5/10/chartex" xmlns:cx5="http://schemas.microsoft.com/office/drawing/2016/5/11/chartex" xmlns:cx6="http://schemas.microsoft.com/office/drawing/2016/5/12/chartex" xmlns:cx7="http://schemas.microsoft.com/office/drawing/2016/5/13/chartex" xmlns:cx8="http://schemas.microsoft.com/office/drawing/2016/5/14/chartex" xmlns:mc="http://schemas.openxmlformats.org/markup-compatibility/2006" xmlns:aink="http://schemas.microsoft.com/office/drawing/2016/ink" xmlns:am3d="http://schemas.microsoft.com/office/drawing/2017/model3d" xmlns:o="urn:schemas-microsoft-com:office:office" xmlns:r="http://schemas.openxmlformats.org/officeDocument/2006/relationships" xmlns:m="http://schemas.openxmlformats.org/officeDocument/2006/math" xmlns:v="urn:schemas-microsoft-com:vml" xmlns:wp14="http://schemas.microsoft.com/office/word/2010/wordprocessingDrawing" xmlns:wp="http://schemas.openxmlformats.org/drawingml/2006/wordprocessingDrawing" xmlns:w10="urn:schemas-microsoft-com:office:word" xmlns:w="http://schemas.openxmlformats.org/wordprocessingml/2006/main" xmlns:w14="http://schemas.microsoft.com/office/word/2010/wordml" xmlns:w15="http://schemas.microsoft.com/office/word/2012/wordml" xmlns:w16cex="http://schemas.microsoft.com/office/word/2018/wordml/cex" xmlns:w16cid="http://schemas.microsoft.com/office/word/2016/wordml/cid" xmlns:w16="http://schemas.microsoft.com/office/word/2018/wordml" xmlns:w16sdtdh="http://schemas.microsoft.com/office/word/2020/wordml/sdtdatahash" xmlns:w16se="http://schemas.microsoft.com/office/word/2015/wordml/symex" xmlns:wpg="http://schemas.microsoft.com/office/word/2010/wordprocessingGroup" xmlns:wpi="http://schemas.microsoft.com/office/word/2010/wordprocessingInk" xmlns:wne="http://schemas.microsoft.com/office/word/2006/wordml" xmlns:wps="http://schemas.microsoft.com/office/word/2010/wordprocessingShape" mc:Ignorable="w14 w15 w16se w16cid w16 w16cex w16sdtdh wp14">
+<w:endnotes xmlns:wpc="http://schemas.microsoft.com/office/word/2010/wordprocessingCanvas" xmlns:cx="http://schemas.microsoft.com/office/drawing/2014/chartex" xmlns:cx1="http://schemas.microsoft.com/office/drawing/2015/9/8/chartex" xmlns:cx2="http://schemas.microsoft.com/office/drawing/2015/10/21/chartex" xmlns:cx3="http://schemas.microsoft.com/office/drawing/2016/5/9/chartex" xmlns:cx4="http://schemas.microsoft.com/office/drawing/2016/5/10/chartex" xmlns:cx5="http://schemas.microsoft.com/office/drawing/2016/5/11/chartex" xmlns:cx6="http://schemas.microsoft.com/office/drawing/2016/5/12/chartex" xmlns:cx7="http://schemas.microsoft.com/office/drawing/2016/5/13/chartex" xmlns:cx8="http://schemas.microsoft.com/office/drawing/2016/5/14/chartex" xmlns:mc="http://schemas.openxmlformats.org/markup-compatibility/2006" xmlns:aink="http://schemas.microsoft.com/office/drawing/2016/ink" xmlns:am3d="http://schemas.microsoft.com/office/drawing/2017/model3d" xmlns:o="urn:schemas-microsoft-com:office:office" xmlns:oel="http://schemas.microsoft.com/office/2019/extlst" xmlns:r="http://schemas.openxmlformats.org/officeDocument/2006/relationships" xmlns:m="http://schemas.openxmlformats.org/officeDocument/2006/math" xmlns:v="urn:schemas-microsoft-com:vml" xmlns:wp14="http://schemas.microsoft.com/office/word/2010/wordprocessingDrawing" xmlns:wp="http://schemas.openxmlformats.org/drawingml/2006/wordprocessingDrawing" xmlns:w10="urn:schemas-microsoft-com:office:word" xmlns:w="http://schemas.openxmlformats.org/wordprocessingml/2006/main" xmlns:w14="http://schemas.microsoft.com/office/word/2010/wordml" xmlns:w15="http://schemas.microsoft.com/office/word/2012/wordml" xmlns:w16cex="http://schemas.microsoft.com/office/word/2018/wordml/cex" xmlns:w16cid="http://schemas.microsoft.com/office/word/2016/wordml/cid" xmlns:w16="http://schemas.microsoft.com/office/word/2018/wordml" xmlns:w16du="http://schemas.microsoft.com/office/word/2023/wordml/word16du" xmlns:w16sdtdh="http://schemas.microsoft.com/office/word/2020/wordml/sdtdatahash" xmlns:w16sdtfl="http://schemas.microsoft.com/office/word/2024/wordml/sdtformatlock" xmlns:w16se="http://schemas.microsoft.com/office/word/2015/wordml/symex" xmlns:wpg="http://schemas.microsoft.com/office/word/2010/wordprocessingGroup" xmlns:wpi="http://schemas.microsoft.com/office/word/2010/wordprocessingInk" xmlns:wne="http://schemas.microsoft.com/office/word/2006/wordml" xmlns:wps="http://schemas.microsoft.com/office/word/2010/wordprocessingShape" mc:Ignorable="w14 w15 w16se w16cid w16 w16cex w16sdtdh w16sdtfl w16du wp14">
   <w:endnote w:type="separator" w:id="-1">
     <w:p>
       <w:pPr>
@@ -6250,7 +7829,7 @@
 </file>
 
 <file path=word/footer1.xml><?xml version="1.0" encoding="utf-8"?>
-<w:ftr xmlns:wpc="http://schemas.microsoft.com/office/word/2010/wordprocessingCanvas" xmlns:cx="http://schemas.microsoft.com/office/drawing/2014/chartex" xmlns:cx1="http://schemas.microsoft.com/office/drawing/2015/9/8/chartex" xmlns:cx2="http://schemas.microsoft.com/office/drawing/2015/10/21/chartex" xmlns:cx3="http://schemas.microsoft.com/office/drawing/2016/5/9/chartex" xmlns:cx4="http://schemas.microsoft.com/office/drawing/2016/5/10/chartex" xmlns:cx5="http://schemas.microsoft.com/office/drawing/2016/5/11/chartex" xmlns:cx6="http://schemas.microsoft.com/office/drawing/2016/5/12/chartex" xmlns:cx7="http://schemas.microsoft.com/office/drawing/2016/5/13/chartex" xmlns:cx8="http://schemas.microsoft.com/office/drawing/2016/5/14/chartex" xmlns:mc="http://schemas.openxmlformats.org/markup-compatibility/2006" xmlns:aink="http://schemas.microsoft.com/office/drawing/2016/ink" xmlns:am3d="http://schemas.microsoft.com/office/drawing/2017/model3d" xmlns:o="urn:schemas-microsoft-com:office:office" xmlns:r="http://schemas.openxmlformats.org/officeDocument/2006/relationships" xmlns:m="http://schemas.openxmlformats.org/officeDocument/2006/math" xmlns:v="urn:schemas-microsoft-com:vml" xmlns:wp14="http://schemas.microsoft.com/office/word/2010/wordprocessingDrawing" xmlns:wp="http://schemas.openxmlformats.org/drawingml/2006/wordprocessingDrawing" xmlns:w10="urn:schemas-microsoft-com:office:word" xmlns:w="http://schemas.openxmlformats.org/wordprocessingml/2006/main" xmlns:w14="http://schemas.microsoft.com/office/word/2010/wordml" xmlns:w15="http://schemas.microsoft.com/office/word/2012/wordml" xmlns:w16cex="http://schemas.microsoft.com/office/word/2018/wordml/cex" xmlns:w16cid="http://schemas.microsoft.com/office/word/2016/wordml/cid" xmlns:w16="http://schemas.microsoft.com/office/word/2018/wordml" xmlns:w16sdtdh="http://schemas.microsoft.com/office/word/2020/wordml/sdtdatahash" xmlns:w16se="http://schemas.microsoft.com/office/word/2015/wordml/symex" xmlns:wpg="http://schemas.microsoft.com/office/word/2010/wordprocessingGroup" xmlns:wpi="http://schemas.microsoft.com/office/word/2010/wordprocessingInk" xmlns:wne="http://schemas.microsoft.com/office/word/2006/wordml" xmlns:wps="http://schemas.microsoft.com/office/word/2010/wordprocessingShape" mc:Ignorable="w14 w15 w16se w16cid w16 w16cex w16sdtdh wp14">
+<w:ftr xmlns:wpc="http://schemas.microsoft.com/office/word/2010/wordprocessingCanvas" xmlns:cx="http://schemas.microsoft.com/office/drawing/2014/chartex" xmlns:cx1="http://schemas.microsoft.com/office/drawing/2015/9/8/chartex" xmlns:cx2="http://schemas.microsoft.com/office/drawing/2015/10/21/chartex" xmlns:cx3="http://schemas.microsoft.com/office/drawing/2016/5/9/chartex" xmlns:cx4="http://schemas.microsoft.com/office/drawing/2016/5/10/chartex" xmlns:cx5="http://schemas.microsoft.com/office/drawing/2016/5/11/chartex" xmlns:cx6="http://schemas.microsoft.com/office/drawing/2016/5/12/chartex" xmlns:cx7="http://schemas.microsoft.com/office/drawing/2016/5/13/chartex" xmlns:cx8="http://schemas.microsoft.com/office/drawing/2016/5/14/chartex" xmlns:mc="http://schemas.openxmlformats.org/markup-compatibility/2006" xmlns:aink="http://schemas.microsoft.com/office/drawing/2016/ink" xmlns:am3d="http://schemas.microsoft.com/office/drawing/2017/model3d" xmlns:o="urn:schemas-microsoft-com:office:office" xmlns:oel="http://schemas.microsoft.com/office/2019/extlst" xmlns:r="http://schemas.openxmlformats.org/officeDocument/2006/relationships" xmlns:m="http://schemas.openxmlformats.org/officeDocument/2006/math" xmlns:v="urn:schemas-microsoft-com:vml" xmlns:wp14="http://schemas.microsoft.com/office/word/2010/wordprocessingDrawing" xmlns:wp="http://schemas.openxmlformats.org/drawingml/2006/wordprocessingDrawing" xmlns:w10="urn:schemas-microsoft-com:office:word" xmlns:w="http://schemas.openxmlformats.org/wordprocessingml/2006/main" xmlns:w14="http://schemas.microsoft.com/office/word/2010/wordml" xmlns:w15="http://schemas.microsoft.com/office/word/2012/wordml" xmlns:w16cex="http://schemas.microsoft.com/office/word/2018/wordml/cex" xmlns:w16cid="http://schemas.microsoft.com/office/word/2016/wordml/cid" xmlns:w16="http://schemas.microsoft.com/office/word/2018/wordml" xmlns:w16du="http://schemas.microsoft.com/office/word/2023/wordml/word16du" xmlns:w16sdtdh="http://schemas.microsoft.com/office/word/2020/wordml/sdtdatahash" xmlns:w16sdtfl="http://schemas.microsoft.com/office/word/2024/wordml/sdtformatlock" xmlns:w16se="http://schemas.microsoft.com/office/word/2015/wordml/symex" xmlns:wpg="http://schemas.microsoft.com/office/word/2010/wordprocessingGroup" xmlns:wpi="http://schemas.microsoft.com/office/word/2010/wordprocessingInk" xmlns:wne="http://schemas.microsoft.com/office/word/2006/wordml" xmlns:wps="http://schemas.microsoft.com/office/word/2010/wordprocessingShape" mc:Ignorable="w14 w15 w16se w16cid w16 w16cex w16sdtdh w16sdtfl w16du wp14">
   <w:sdt>
     <w:sdtPr>
       <w:id w:val="-307324234"/>
@@ -6303,7 +7882,7 @@
 </file>
 
 <file path=word/footer2.xml><?xml version="1.0" encoding="utf-8"?>
-<w:ftr xmlns:wpc="http://schemas.microsoft.com/office/word/2010/wordprocessingCanvas" xmlns:cx="http://schemas.microsoft.com/office/drawing/2014/chartex" xmlns:cx1="http://schemas.microsoft.com/office/drawing/2015/9/8/chartex" xmlns:cx2="http://schemas.microsoft.com/office/drawing/2015/10/21/chartex" xmlns:cx3="http://schemas.microsoft.com/office/drawing/2016/5/9/chartex" xmlns:cx4="http://schemas.microsoft.com/office/drawing/2016/5/10/chartex" xmlns:cx5="http://schemas.microsoft.com/office/drawing/2016/5/11/chartex" xmlns:cx6="http://schemas.microsoft.com/office/drawing/2016/5/12/chartex" xmlns:cx7="http://schemas.microsoft.com/office/drawing/2016/5/13/chartex" xmlns:cx8="http://schemas.microsoft.com/office/drawing/2016/5/14/chartex" xmlns:mc="http://schemas.openxmlformats.org/markup-compatibility/2006" xmlns:aink="http://schemas.microsoft.com/office/drawing/2016/ink" xmlns:am3d="http://schemas.microsoft.com/office/drawing/2017/model3d" xmlns:o="urn:schemas-microsoft-com:office:office" xmlns:r="http://schemas.openxmlformats.org/officeDocument/2006/relationships" xmlns:m="http://schemas.openxmlformats.org/officeDocument/2006/math" xmlns:v="urn:schemas-microsoft-com:vml" xmlns:wp14="http://schemas.microsoft.com/office/word/2010/wordprocessingDrawing" xmlns:wp="http://schemas.openxmlformats.org/drawingml/2006/wordprocessingDrawing" xmlns:w10="urn:schemas-microsoft-com:office:word" xmlns:w="http://schemas.openxmlformats.org/wordprocessingml/2006/main" xmlns:w14="http://schemas.microsoft.com/office/word/2010/wordml" xmlns:w15="http://schemas.microsoft.com/office/word/2012/wordml" xmlns:w16cex="http://schemas.microsoft.com/office/word/2018/wordml/cex" xmlns:w16cid="http://schemas.microsoft.com/office/word/2016/wordml/cid" xmlns:w16="http://schemas.microsoft.com/office/word/2018/wordml" xmlns:w16sdtdh="http://schemas.microsoft.com/office/word/2020/wordml/sdtdatahash" xmlns:w16se="http://schemas.microsoft.com/office/word/2015/wordml/symex" xmlns:wpg="http://schemas.microsoft.com/office/word/2010/wordprocessingGroup" xmlns:wpi="http://schemas.microsoft.com/office/word/2010/wordprocessingInk" xmlns:wne="http://schemas.microsoft.com/office/word/2006/wordml" xmlns:wps="http://schemas.microsoft.com/office/word/2010/wordprocessingShape" mc:Ignorable="w14 w15 w16se w16cid w16 w16cex w16sdtdh wp14">
+<w:ftr xmlns:wpc="http://schemas.microsoft.com/office/word/2010/wordprocessingCanvas" xmlns:cx="http://schemas.microsoft.com/office/drawing/2014/chartex" xmlns:cx1="http://schemas.microsoft.com/office/drawing/2015/9/8/chartex" xmlns:cx2="http://schemas.microsoft.com/office/drawing/2015/10/21/chartex" xmlns:cx3="http://schemas.microsoft.com/office/drawing/2016/5/9/chartex" xmlns:cx4="http://schemas.microsoft.com/office/drawing/2016/5/10/chartex" xmlns:cx5="http://schemas.microsoft.com/office/drawing/2016/5/11/chartex" xmlns:cx6="http://schemas.microsoft.com/office/drawing/2016/5/12/chartex" xmlns:cx7="http://schemas.microsoft.com/office/drawing/2016/5/13/chartex" xmlns:cx8="http://schemas.microsoft.com/office/drawing/2016/5/14/chartex" xmlns:mc="http://schemas.openxmlformats.org/markup-compatibility/2006" xmlns:aink="http://schemas.microsoft.com/office/drawing/2016/ink" xmlns:am3d="http://schemas.microsoft.com/office/drawing/2017/model3d" xmlns:o="urn:schemas-microsoft-com:office:office" xmlns:oel="http://schemas.microsoft.com/office/2019/extlst" xmlns:r="http://schemas.openxmlformats.org/officeDocument/2006/relationships" xmlns:m="http://schemas.openxmlformats.org/officeDocument/2006/math" xmlns:v="urn:schemas-microsoft-com:vml" xmlns:wp14="http://schemas.microsoft.com/office/word/2010/wordprocessingDrawing" xmlns:wp="http://schemas.openxmlformats.org/drawingml/2006/wordprocessingDrawing" xmlns:w10="urn:schemas-microsoft-com:office:word" xmlns:w="http://schemas.openxmlformats.org/wordprocessingml/2006/main" xmlns:w14="http://schemas.microsoft.com/office/word/2010/wordml" xmlns:w15="http://schemas.microsoft.com/office/word/2012/wordml" xmlns:w16cex="http://schemas.microsoft.com/office/word/2018/wordml/cex" xmlns:w16cid="http://schemas.microsoft.com/office/word/2016/wordml/cid" xmlns:w16="http://schemas.microsoft.com/office/word/2018/wordml" xmlns:w16du="http://schemas.microsoft.com/office/word/2023/wordml/word16du" xmlns:w16sdtdh="http://schemas.microsoft.com/office/word/2020/wordml/sdtdatahash" xmlns:w16sdtfl="http://schemas.microsoft.com/office/word/2024/wordml/sdtformatlock" xmlns:w16se="http://schemas.microsoft.com/office/word/2015/wordml/symex" xmlns:wpg="http://schemas.microsoft.com/office/word/2010/wordprocessingGroup" xmlns:wpi="http://schemas.microsoft.com/office/word/2010/wordprocessingInk" xmlns:wne="http://schemas.microsoft.com/office/word/2006/wordml" xmlns:wps="http://schemas.microsoft.com/office/word/2010/wordprocessingShape" mc:Ignorable="w14 w15 w16se w16cid w16 w16cex w16sdtdh w16sdtfl w16du wp14">
   <w:sdt>
     <w:sdtPr>
       <w:id w:val="-1586215214"/>
@@ -6359,7 +7938,7 @@
 </file>
 
 <file path=word/footnotes.xml><?xml version="1.0" encoding="utf-8"?>
-<w:footnotes xmlns:wpc="http://schemas.microsoft.com/office/word/2010/wordprocessingCanvas" xmlns:cx="http://schemas.microsoft.com/office/drawing/2014/chartex" xmlns:cx1="http://schemas.microsoft.com/office/drawing/2015/9/8/chartex" xmlns:cx2="http://schemas.microsoft.com/office/drawing/2015/10/21/chartex" xmlns:cx3="http://schemas.microsoft.com/office/drawing/2016/5/9/chartex" xmlns:cx4="http://schemas.microsoft.com/office/drawing/2016/5/10/chartex" xmlns:cx5="http://schemas.microsoft.com/office/drawing/2016/5/11/chartex" xmlns:cx6="http://schemas.microsoft.com/office/drawing/2016/5/12/chartex" xmlns:cx7="http://schemas.microsoft.com/office/drawing/2016/5/13/chartex" xmlns:cx8="http://schemas.microsoft.com/office/drawing/2016/5/14/chartex" xmlns:mc="http://schemas.openxmlformats.org/markup-compatibility/2006" xmlns:aink="http://schemas.microsoft.com/office/drawing/2016/ink" xmlns:am3d="http://schemas.microsoft.com/office/drawing/2017/model3d" xmlns:o="urn:schemas-microsoft-com:office:office" xmlns:r="http://schemas.openxmlformats.org/officeDocument/2006/relationships" xmlns:m="http://schemas.openxmlformats.org/officeDocument/2006/math" xmlns:v="urn:schemas-microsoft-com:vml" xmlns:wp14="http://schemas.microsoft.com/office/word/2010/wordprocessingDrawing" xmlns:wp="http://schemas.openxmlformats.org/drawingml/2006/wordprocessingDrawing" xmlns:w10="urn:schemas-microsoft-com:office:word" xmlns:w="http://schemas.openxmlformats.org/wordprocessingml/2006/main" xmlns:w14="http://schemas.microsoft.com/office/word/2010/wordml" xmlns:w15="http://schemas.microsoft.com/office/word/2012/wordml" xmlns:w16cex="http://schemas.microsoft.com/office/word/2018/wordml/cex" xmlns:w16cid="http://schemas.microsoft.com/office/word/2016/wordml/cid" xmlns:w16="http://schemas.microsoft.com/office/word/2018/wordml" xmlns:w16sdtdh="http://schemas.microsoft.com/office/word/2020/wordml/sdtdatahash" xmlns:w16se="http://schemas.microsoft.com/office/word/2015/wordml/symex" xmlns:wpg="http://schemas.microsoft.com/office/word/2010/wordprocessingGroup" xmlns:wpi="http://schemas.microsoft.com/office/word/2010/wordprocessingInk" xmlns:wne="http://schemas.microsoft.com/office/word/2006/wordml" xmlns:wps="http://schemas.microsoft.com/office/word/2010/wordprocessingShape" mc:Ignorable="w14 w15 w16se w16cid w16 w16cex w16sdtdh wp14">
+<w:footnotes xmlns:wpc="http://schemas.microsoft.com/office/word/2010/wordprocessingCanvas" xmlns:cx="http://schemas.microsoft.com/office/drawing/2014/chartex" xmlns:cx1="http://schemas.microsoft.com/office/drawing/2015/9/8/chartex" xmlns:cx2="http://schemas.microsoft.com/office/drawing/2015/10/21/chartex" xmlns:cx3="http://schemas.microsoft.com/office/drawing/2016/5/9/chartex" xmlns:cx4="http://schemas.microsoft.com/office/drawing/2016/5/10/chartex" xmlns:cx5="http://schemas.microsoft.com/office/drawing/2016/5/11/chartex" xmlns:cx6="http://schemas.microsoft.com/office/drawing/2016/5/12/chartex" xmlns:cx7="http://schemas.microsoft.com/office/drawing/2016/5/13/chartex" xmlns:cx8="http://schemas.microsoft.com/office/drawing/2016/5/14/chartex" xmlns:mc="http://schemas.openxmlformats.org/markup-compatibility/2006" xmlns:aink="http://schemas.microsoft.com/office/drawing/2016/ink" xmlns:am3d="http://schemas.microsoft.com/office/drawing/2017/model3d" xmlns:o="urn:schemas-microsoft-com:office:office" xmlns:oel="http://schemas.microsoft.com/office/2019/extlst" xmlns:r="http://schemas.openxmlformats.org/officeDocument/2006/relationships" xmlns:m="http://schemas.openxmlformats.org/officeDocument/2006/math" xmlns:v="urn:schemas-microsoft-com:vml" xmlns:wp14="http://schemas.microsoft.com/office/word/2010/wordprocessingDrawing" xmlns:wp="http://schemas.openxmlformats.org/drawingml/2006/wordprocessingDrawing" xmlns:w10="urn:schemas-microsoft-com:office:word" xmlns:w="http://schemas.openxmlformats.org/wordprocessingml/2006/main" xmlns:w14="http://schemas.microsoft.com/office/word/2010/wordml" xmlns:w15="http://schemas.microsoft.com/office/word/2012/wordml" xmlns:w16cex="http://schemas.microsoft.com/office/word/2018/wordml/cex" xmlns:w16cid="http://schemas.microsoft.com/office/word/2016/wordml/cid" xmlns:w16="http://schemas.microsoft.com/office/word/2018/wordml" xmlns:w16du="http://schemas.microsoft.com/office/word/2023/wordml/word16du" xmlns:w16sdtdh="http://schemas.microsoft.com/office/word/2020/wordml/sdtdatahash" xmlns:w16sdtfl="http://schemas.microsoft.com/office/word/2024/wordml/sdtformatlock" xmlns:w16se="http://schemas.microsoft.com/office/word/2015/wordml/symex" xmlns:wpg="http://schemas.microsoft.com/office/word/2010/wordprocessingGroup" xmlns:wpi="http://schemas.microsoft.com/office/word/2010/wordprocessingInk" xmlns:wne="http://schemas.microsoft.com/office/word/2006/wordml" xmlns:wps="http://schemas.microsoft.com/office/word/2010/wordprocessingShape" mc:Ignorable="w14 w15 w16se w16cid w16 w16cex w16sdtdh w16sdtfl w16du wp14">
   <w:footnote w:type="separator" w:id="-1">
     <w:p>
       <w:pPr>
@@ -6384,7 +7963,7 @@
 </file>
 
 <file path=word/numbering.xml><?xml version="1.0" encoding="utf-8"?>
-<w:numbering xmlns:wpc="http://schemas.microsoft.com/office/word/2010/wordprocessingCanvas" xmlns:cx="http://schemas.microsoft.com/office/drawing/2014/chartex" xmlns:cx1="http://schemas.microsoft.com/office/drawing/2015/9/8/chartex" xmlns:cx2="http://schemas.microsoft.com/office/drawing/2015/10/21/chartex" xmlns:cx3="http://schemas.microsoft.com/office/drawing/2016/5/9/chartex" xmlns:cx4="http://schemas.microsoft.com/office/drawing/2016/5/10/chartex" xmlns:cx5="http://schemas.microsoft.com/office/drawing/2016/5/11/chartex" xmlns:cx6="http://schemas.microsoft.com/office/drawing/2016/5/12/chartex" xmlns:cx7="http://schemas.microsoft.com/office/drawing/2016/5/13/chartex" xmlns:cx8="http://schemas.microsoft.com/office/drawing/2016/5/14/chartex" xmlns:mc="http://schemas.openxmlformats.org/markup-compatibility/2006" xmlns:aink="http://schemas.microsoft.com/office/drawing/2016/ink" xmlns:am3d="http://schemas.microsoft.com/office/drawing/2017/model3d" xmlns:o="urn:schemas-microsoft-com:office:office" xmlns:r="http://schemas.openxmlformats.org/officeDocument/2006/relationships" xmlns:m="http://schemas.openxmlformats.org/officeDocument/2006/math" xmlns:v="urn:schemas-microsoft-com:vml" xmlns:wp14="http://schemas.microsoft.com/office/word/2010/wordprocessingDrawing" xmlns:wp="http://schemas.openxmlformats.org/drawingml/2006/wordprocessingDrawing" xmlns:w10="urn:schemas-microsoft-com:office:word" xmlns:w="http://schemas.openxmlformats.org/wordprocessingml/2006/main" xmlns:w14="http://schemas.microsoft.com/office/word/2010/wordml" xmlns:w15="http://schemas.microsoft.com/office/word/2012/wordml" xmlns:w16cex="http://schemas.microsoft.com/office/word/2018/wordml/cex" xmlns:w16cid="http://schemas.microsoft.com/office/word/2016/wordml/cid" xmlns:w16="http://schemas.microsoft.com/office/word/2018/wordml" xmlns:w16sdtdh="http://schemas.microsoft.com/office/word/2020/wordml/sdtdatahash" xmlns:w16se="http://schemas.microsoft.com/office/word/2015/wordml/symex" xmlns:wpg="http://schemas.microsoft.com/office/word/2010/wordprocessingGroup" xmlns:wpi="http://schemas.microsoft.com/office/word/2010/wordprocessingInk" xmlns:wne="http://schemas.microsoft.com/office/word/2006/wordml" xmlns:wps="http://schemas.microsoft.com/office/word/2010/wordprocessingShape" mc:Ignorable="w14 w15 w16se w16cid w16 w16cex w16sdtdh wp14">
+<w:numbering xmlns:wpc="http://schemas.microsoft.com/office/word/2010/wordprocessingCanvas" xmlns:cx="http://schemas.microsoft.com/office/drawing/2014/chartex" xmlns:cx1="http://schemas.microsoft.com/office/drawing/2015/9/8/chartex" xmlns:cx2="http://schemas.microsoft.com/office/drawing/2015/10/21/chartex" xmlns:cx3="http://schemas.microsoft.com/office/drawing/2016/5/9/chartex" xmlns:cx4="http://schemas.microsoft.com/office/drawing/2016/5/10/chartex" xmlns:cx5="http://schemas.microsoft.com/office/drawing/2016/5/11/chartex" xmlns:cx6="http://schemas.microsoft.com/office/drawing/2016/5/12/chartex" xmlns:cx7="http://schemas.microsoft.com/office/drawing/2016/5/13/chartex" xmlns:cx8="http://schemas.microsoft.com/office/drawing/2016/5/14/chartex" xmlns:mc="http://schemas.openxmlformats.org/markup-compatibility/2006" xmlns:aink="http://schemas.microsoft.com/office/drawing/2016/ink" xmlns:am3d="http://schemas.microsoft.com/office/drawing/2017/model3d" xmlns:o="urn:schemas-microsoft-com:office:office" xmlns:oel="http://schemas.microsoft.com/office/2019/extlst" xmlns:r="http://schemas.openxmlformats.org/officeDocument/2006/relationships" xmlns:m="http://schemas.openxmlformats.org/officeDocument/2006/math" xmlns:v="urn:schemas-microsoft-com:vml" xmlns:wp14="http://schemas.microsoft.com/office/word/2010/wordprocessingDrawing" xmlns:wp="http://schemas.openxmlformats.org/drawingml/2006/wordprocessingDrawing" xmlns:w10="urn:schemas-microsoft-com:office:word" xmlns:w="http://schemas.openxmlformats.org/wordprocessingml/2006/main" xmlns:w14="http://schemas.microsoft.com/office/word/2010/wordml" xmlns:w15="http://schemas.microsoft.com/office/word/2012/wordml" xmlns:w16cex="http://schemas.microsoft.com/office/word/2018/wordml/cex" xmlns:w16cid="http://schemas.microsoft.com/office/word/2016/wordml/cid" xmlns:w16="http://schemas.microsoft.com/office/word/2018/wordml" xmlns:w16du="http://schemas.microsoft.com/office/word/2023/wordml/word16du" xmlns:w16sdtdh="http://schemas.microsoft.com/office/word/2020/wordml/sdtdatahash" xmlns:w16sdtfl="http://schemas.microsoft.com/office/word/2024/wordml/sdtformatlock" xmlns:w16se="http://schemas.microsoft.com/office/word/2015/wordml/symex" xmlns:wpg="http://schemas.microsoft.com/office/word/2010/wordprocessingGroup" xmlns:wpi="http://schemas.microsoft.com/office/word/2010/wordprocessingInk" xmlns:wne="http://schemas.microsoft.com/office/word/2006/wordml" xmlns:wps="http://schemas.microsoft.com/office/word/2010/wordprocessingShape" mc:Ignorable="w14 w15 w16se w16cid w16 w16cex w16sdtdh w16sdtfl w16du wp14">
   <w:abstractNum w:abstractNumId="0" w15:restartNumberingAfterBreak="0">
     <w:nsid w:val="069E05D5"/>
     <w:multiLevelType w:val="hybridMultilevel"/>
@@ -11795,6 +13374,155 @@
     </w:lvl>
   </w:abstractNum>
   <w:abstractNum w:abstractNumId="40" w15:restartNumberingAfterBreak="0">
+    <w:nsid w:val="70F242D6"/>
+    <w:multiLevelType w:val="multilevel"/>
+    <w:tmpl w:val="762CFF2A"/>
+    <w:lvl w:ilvl="0">
+      <w:start w:val="1"/>
+      <w:numFmt w:val="bullet"/>
+      <w:lvlText w:val=""/>
+      <w:lvlJc w:val="left"/>
+      <w:pPr>
+        <w:tabs>
+          <w:tab w:val="num" w:pos="720"/>
+        </w:tabs>
+        <w:ind w:left="720" w:hanging="360"/>
+      </w:pPr>
+      <w:rPr>
+        <w:rFonts w:ascii="Symbol" w:hAnsi="Symbol" w:hint="default"/>
+        <w:sz w:val="20"/>
+      </w:rPr>
+    </w:lvl>
+    <w:lvl w:ilvl="1" w:tentative="1">
+      <w:start w:val="1"/>
+      <w:numFmt w:val="bullet"/>
+      <w:lvlText w:val="o"/>
+      <w:lvlJc w:val="left"/>
+      <w:pPr>
+        <w:tabs>
+          <w:tab w:val="num" w:pos="1440"/>
+        </w:tabs>
+        <w:ind w:left="1440" w:hanging="360"/>
+      </w:pPr>
+      <w:rPr>
+        <w:rFonts w:ascii="Courier New" w:hAnsi="Courier New" w:hint="default"/>
+        <w:sz w:val="20"/>
+      </w:rPr>
+    </w:lvl>
+    <w:lvl w:ilvl="2" w:tentative="1">
+      <w:start w:val="1"/>
+      <w:numFmt w:val="bullet"/>
+      <w:lvlText w:val=""/>
+      <w:lvlJc w:val="left"/>
+      <w:pPr>
+        <w:tabs>
+          <w:tab w:val="num" w:pos="2160"/>
+        </w:tabs>
+        <w:ind w:left="2160" w:hanging="360"/>
+      </w:pPr>
+      <w:rPr>
+        <w:rFonts w:ascii="Wingdings" w:hAnsi="Wingdings" w:hint="default"/>
+        <w:sz w:val="20"/>
+      </w:rPr>
+    </w:lvl>
+    <w:lvl w:ilvl="3" w:tentative="1">
+      <w:start w:val="1"/>
+      <w:numFmt w:val="bullet"/>
+      <w:lvlText w:val=""/>
+      <w:lvlJc w:val="left"/>
+      <w:pPr>
+        <w:tabs>
+          <w:tab w:val="num" w:pos="2880"/>
+        </w:tabs>
+        <w:ind w:left="2880" w:hanging="360"/>
+      </w:pPr>
+      <w:rPr>
+        <w:rFonts w:ascii="Wingdings" w:hAnsi="Wingdings" w:hint="default"/>
+        <w:sz w:val="20"/>
+      </w:rPr>
+    </w:lvl>
+    <w:lvl w:ilvl="4" w:tentative="1">
+      <w:start w:val="1"/>
+      <w:numFmt w:val="bullet"/>
+      <w:lvlText w:val=""/>
+      <w:lvlJc w:val="left"/>
+      <w:pPr>
+        <w:tabs>
+          <w:tab w:val="num" w:pos="3600"/>
+        </w:tabs>
+        <w:ind w:left="3600" w:hanging="360"/>
+      </w:pPr>
+      <w:rPr>
+        <w:rFonts w:ascii="Wingdings" w:hAnsi="Wingdings" w:hint="default"/>
+        <w:sz w:val="20"/>
+      </w:rPr>
+    </w:lvl>
+    <w:lvl w:ilvl="5" w:tentative="1">
+      <w:start w:val="1"/>
+      <w:numFmt w:val="bullet"/>
+      <w:lvlText w:val=""/>
+      <w:lvlJc w:val="left"/>
+      <w:pPr>
+        <w:tabs>
+          <w:tab w:val="num" w:pos="4320"/>
+        </w:tabs>
+        <w:ind w:left="4320" w:hanging="360"/>
+      </w:pPr>
+      <w:rPr>
+        <w:rFonts w:ascii="Wingdings" w:hAnsi="Wingdings" w:hint="default"/>
+        <w:sz w:val="20"/>
+      </w:rPr>
+    </w:lvl>
+    <w:lvl w:ilvl="6" w:tentative="1">
+      <w:start w:val="1"/>
+      <w:numFmt w:val="bullet"/>
+      <w:lvlText w:val=""/>
+      <w:lvlJc w:val="left"/>
+      <w:pPr>
+        <w:tabs>
+          <w:tab w:val="num" w:pos="5040"/>
+        </w:tabs>
+        <w:ind w:left="5040" w:hanging="360"/>
+      </w:pPr>
+      <w:rPr>
+        <w:rFonts w:ascii="Wingdings" w:hAnsi="Wingdings" w:hint="default"/>
+        <w:sz w:val="20"/>
+      </w:rPr>
+    </w:lvl>
+    <w:lvl w:ilvl="7" w:tentative="1">
+      <w:start w:val="1"/>
+      <w:numFmt w:val="bullet"/>
+      <w:lvlText w:val=""/>
+      <w:lvlJc w:val="left"/>
+      <w:pPr>
+        <w:tabs>
+          <w:tab w:val="num" w:pos="5760"/>
+        </w:tabs>
+        <w:ind w:left="5760" w:hanging="360"/>
+      </w:pPr>
+      <w:rPr>
+        <w:rFonts w:ascii="Wingdings" w:hAnsi="Wingdings" w:hint="default"/>
+        <w:sz w:val="20"/>
+      </w:rPr>
+    </w:lvl>
+    <w:lvl w:ilvl="8" w:tentative="1">
+      <w:start w:val="1"/>
+      <w:numFmt w:val="bullet"/>
+      <w:lvlText w:val=""/>
+      <w:lvlJc w:val="left"/>
+      <w:pPr>
+        <w:tabs>
+          <w:tab w:val="num" w:pos="6480"/>
+        </w:tabs>
+        <w:ind w:left="6480" w:hanging="360"/>
+      </w:pPr>
+      <w:rPr>
+        <w:rFonts w:ascii="Wingdings" w:hAnsi="Wingdings" w:hint="default"/>
+        <w:sz w:val="20"/>
+      </w:rPr>
+    </w:lvl>
+  </w:abstractNum>
+  <w:abstractNum w:abstractNumId="41" w15:restartNumberingAfterBreak="0">
     <w:nsid w:val="72963973"/>
     <w:multiLevelType w:val="hybridMultilevel"/>
     <w:tmpl w:val="8AFA3846"/>
@@ -11886,7 +13614,7 @@
       </w:pPr>
     </w:lvl>
   </w:abstractNum>
-  <w:abstractNum w:abstractNumId="41" w15:restartNumberingAfterBreak="0">
+  <w:abstractNum w:abstractNumId="42" w15:restartNumberingAfterBreak="0">
     <w:nsid w:val="7462323A"/>
     <w:multiLevelType w:val="hybridMultilevel"/>
     <w:tmpl w:val="243A3D34"/>
@@ -12026,7 +13754,7 @@
       </w:rPr>
     </w:lvl>
   </w:abstractNum>
-  <w:abstractNum w:abstractNumId="42" w15:restartNumberingAfterBreak="0">
+  <w:abstractNum w:abstractNumId="43" w15:restartNumberingAfterBreak="0">
     <w:nsid w:val="765D1CFB"/>
     <w:multiLevelType w:val="multilevel"/>
     <w:tmpl w:val="AEAEC4E8"/>
@@ -12171,7 +13899,7 @@
       </w:rPr>
     </w:lvl>
   </w:abstractNum>
-  <w:abstractNum w:abstractNumId="43" w15:restartNumberingAfterBreak="0">
+  <w:abstractNum w:abstractNumId="44" w15:restartNumberingAfterBreak="0">
     <w:nsid w:val="775A04FB"/>
     <w:multiLevelType w:val="hybridMultilevel"/>
     <w:tmpl w:val="A146645C"/>
@@ -12260,7 +13988,7 @@
       </w:pPr>
     </w:lvl>
   </w:abstractNum>
-  <w:abstractNum w:abstractNumId="44" w15:restartNumberingAfterBreak="0">
+  <w:abstractNum w:abstractNumId="45" w15:restartNumberingAfterBreak="0">
     <w:nsid w:val="7A5A1B12"/>
     <w:multiLevelType w:val="hybridMultilevel"/>
     <w:tmpl w:val="6622A604"/>
@@ -12400,7 +14128,156 @@
       </w:rPr>
     </w:lvl>
   </w:abstractNum>
-  <w:abstractNum w:abstractNumId="45" w15:restartNumberingAfterBreak="0">
+  <w:abstractNum w:abstractNumId="46" w15:restartNumberingAfterBreak="0">
+    <w:nsid w:val="7AC65039"/>
+    <w:multiLevelType w:val="multilevel"/>
+    <w:tmpl w:val="B17ED8F4"/>
+    <w:lvl w:ilvl="0">
+      <w:start w:val="1"/>
+      <w:numFmt w:val="bullet"/>
+      <w:lvlText w:val=""/>
+      <w:lvlJc w:val="left"/>
+      <w:pPr>
+        <w:tabs>
+          <w:tab w:val="num" w:pos="720"/>
+        </w:tabs>
+        <w:ind w:left="720" w:hanging="360"/>
+      </w:pPr>
+      <w:rPr>
+        <w:rFonts w:ascii="Symbol" w:hAnsi="Symbol" w:hint="default"/>
+        <w:sz w:val="20"/>
+      </w:rPr>
+    </w:lvl>
+    <w:lvl w:ilvl="1" w:tentative="1">
+      <w:start w:val="1"/>
+      <w:numFmt w:val="bullet"/>
+      <w:lvlText w:val="o"/>
+      <w:lvlJc w:val="left"/>
+      <w:pPr>
+        <w:tabs>
+          <w:tab w:val="num" w:pos="1440"/>
+        </w:tabs>
+        <w:ind w:left="1440" w:hanging="360"/>
+      </w:pPr>
+      <w:rPr>
+        <w:rFonts w:ascii="Courier New" w:hAnsi="Courier New" w:hint="default"/>
+        <w:sz w:val="20"/>
+      </w:rPr>
+    </w:lvl>
+    <w:lvl w:ilvl="2" w:tentative="1">
+      <w:start w:val="1"/>
+      <w:numFmt w:val="bullet"/>
+      <w:lvlText w:val=""/>
+      <w:lvlJc w:val="left"/>
+      <w:pPr>
+        <w:tabs>
+          <w:tab w:val="num" w:pos="2160"/>
+        </w:tabs>
+        <w:ind w:left="2160" w:hanging="360"/>
+      </w:pPr>
+      <w:rPr>
+        <w:rFonts w:ascii="Wingdings" w:hAnsi="Wingdings" w:hint="default"/>
+        <w:sz w:val="20"/>
+      </w:rPr>
+    </w:lvl>
+    <w:lvl w:ilvl="3" w:tentative="1">
+      <w:start w:val="1"/>
+      <w:numFmt w:val="bullet"/>
+      <w:lvlText w:val=""/>
+      <w:lvlJc w:val="left"/>
+      <w:pPr>
+        <w:tabs>
+          <w:tab w:val="num" w:pos="2880"/>
+        </w:tabs>
+        <w:ind w:left="2880" w:hanging="360"/>
+      </w:pPr>
+      <w:rPr>
+        <w:rFonts w:ascii="Wingdings" w:hAnsi="Wingdings" w:hint="default"/>
+        <w:sz w:val="20"/>
+      </w:rPr>
+    </w:lvl>
+    <w:lvl w:ilvl="4" w:tentative="1">
+      <w:start w:val="1"/>
+      <w:numFmt w:val="bullet"/>
+      <w:lvlText w:val=""/>
+      <w:lvlJc w:val="left"/>
+      <w:pPr>
+        <w:tabs>
+          <w:tab w:val="num" w:pos="3600"/>
+        </w:tabs>
+        <w:ind w:left="3600" w:hanging="360"/>
+      </w:pPr>
+      <w:rPr>
+        <w:rFonts w:ascii="Wingdings" w:hAnsi="Wingdings" w:hint="default"/>
+        <w:sz w:val="20"/>
+      </w:rPr>
+    </w:lvl>
+    <w:lvl w:ilvl="5" w:tentative="1">
+      <w:start w:val="1"/>
+      <w:numFmt w:val="bullet"/>
+      <w:lvlText w:val=""/>
+      <w:lvlJc w:val="left"/>
+      <w:pPr>
+        <w:tabs>
+          <w:tab w:val="num" w:pos="4320"/>
+        </w:tabs>
+        <w:ind w:left="4320" w:hanging="360"/>
+      </w:pPr>
+      <w:rPr>
+        <w:rFonts w:ascii="Wingdings" w:hAnsi="Wingdings" w:hint="default"/>
+        <w:sz w:val="20"/>
+      </w:rPr>
+    </w:lvl>
+    <w:lvl w:ilvl="6" w:tentative="1">
+      <w:start w:val="1"/>
+      <w:numFmt w:val="bullet"/>
+      <w:lvlText w:val=""/>
+      <w:lvlJc w:val="left"/>
+      <w:pPr>
+        <w:tabs>
+          <w:tab w:val="num" w:pos="5040"/>
+        </w:tabs>
+        <w:ind w:left="5040" w:hanging="360"/>
+      </w:pPr>
+      <w:rPr>
+        <w:rFonts w:ascii="Wingdings" w:hAnsi="Wingdings" w:hint="default"/>
+        <w:sz w:val="20"/>
+      </w:rPr>
+    </w:lvl>
+    <w:lvl w:ilvl="7" w:tentative="1">
+      <w:start w:val="1"/>
+      <w:numFmt w:val="bullet"/>
+      <w:lvlText w:val=""/>
+      <w:lvlJc w:val="left"/>
+      <w:pPr>
+        <w:tabs>
+          <w:tab w:val="num" w:pos="5760"/>
+        </w:tabs>
+        <w:ind w:left="5760" w:hanging="360"/>
+      </w:pPr>
+      <w:rPr>
+        <w:rFonts w:ascii="Wingdings" w:hAnsi="Wingdings" w:hint="default"/>
+        <w:sz w:val="20"/>
+      </w:rPr>
+    </w:lvl>
+    <w:lvl w:ilvl="8" w:tentative="1">
+      <w:start w:val="1"/>
+      <w:numFmt w:val="bullet"/>
+      <w:lvlText w:val=""/>
+      <w:lvlJc w:val="left"/>
+      <w:pPr>
+        <w:tabs>
+          <w:tab w:val="num" w:pos="6480"/>
+        </w:tabs>
+        <w:ind w:left="6480" w:hanging="360"/>
+      </w:pPr>
+      <w:rPr>
+        <w:rFonts w:ascii="Wingdings" w:hAnsi="Wingdings" w:hint="default"/>
+        <w:sz w:val="20"/>
+      </w:rPr>
+    </w:lvl>
+  </w:abstractNum>
+  <w:abstractNum w:abstractNumId="47" w15:restartNumberingAfterBreak="0">
     <w:nsid w:val="7C2F66C6"/>
     <w:multiLevelType w:val="hybridMultilevel"/>
     <w:tmpl w:val="E884D53A"/>
@@ -12540,149 +14417,155 @@
       </w:rPr>
     </w:lvl>
   </w:abstractNum>
-  <w:num w:numId="1">
+  <w:num w:numId="1" w16cid:durableId="863518995">
     <w:abstractNumId w:val="36"/>
   </w:num>
-  <w:num w:numId="2">
+  <w:num w:numId="2" w16cid:durableId="704601716">
     <w:abstractNumId w:val="21"/>
   </w:num>
-  <w:num w:numId="3">
+  <w:num w:numId="3" w16cid:durableId="1956792779">
     <w:abstractNumId w:val="31"/>
   </w:num>
-  <w:num w:numId="4">
+  <w:num w:numId="4" w16cid:durableId="1038776891">
     <w:abstractNumId w:val="5"/>
   </w:num>
-  <w:num w:numId="5">
+  <w:num w:numId="5" w16cid:durableId="1015300627">
     <w:abstractNumId w:val="25"/>
   </w:num>
-  <w:num w:numId="6">
+  <w:num w:numId="6" w16cid:durableId="1074939672">
     <w:abstractNumId w:val="1"/>
   </w:num>
-  <w:num w:numId="7">
+  <w:num w:numId="7" w16cid:durableId="1991135318">
     <w:abstractNumId w:val="18"/>
   </w:num>
-  <w:num w:numId="8">
+  <w:num w:numId="8" w16cid:durableId="417020012">
     <w:abstractNumId w:val="30"/>
   </w:num>
-  <w:num w:numId="9">
+  <w:num w:numId="9" w16cid:durableId="1277442181">
+    <w:abstractNumId w:val="42"/>
+  </w:num>
+  <w:num w:numId="10" w16cid:durableId="929698104">
+    <w:abstractNumId w:val="2"/>
+  </w:num>
+  <w:num w:numId="11" w16cid:durableId="2038458094">
+    <w:abstractNumId w:val="45"/>
+  </w:num>
+  <w:num w:numId="12" w16cid:durableId="703948813">
+    <w:abstractNumId w:val="35"/>
+  </w:num>
+  <w:num w:numId="13" w16cid:durableId="621300993">
+    <w:abstractNumId w:val="27"/>
+  </w:num>
+  <w:num w:numId="14" w16cid:durableId="846552249">
+    <w:abstractNumId w:val="23"/>
+  </w:num>
+  <w:num w:numId="15" w16cid:durableId="1162618518">
+    <w:abstractNumId w:val="26"/>
+  </w:num>
+  <w:num w:numId="16" w16cid:durableId="507018275">
+    <w:abstractNumId w:val="0"/>
+  </w:num>
+  <w:num w:numId="17" w16cid:durableId="1386484379">
+    <w:abstractNumId w:val="20"/>
+  </w:num>
+  <w:num w:numId="18" w16cid:durableId="13845319">
+    <w:abstractNumId w:val="37"/>
+  </w:num>
+  <w:num w:numId="19" w16cid:durableId="1805810411">
+    <w:abstractNumId w:val="43"/>
+  </w:num>
+  <w:num w:numId="20" w16cid:durableId="897009235">
+    <w:abstractNumId w:val="6"/>
+  </w:num>
+  <w:num w:numId="21" w16cid:durableId="388649595">
+    <w:abstractNumId w:val="24"/>
+  </w:num>
+  <w:num w:numId="22" w16cid:durableId="930503177">
+    <w:abstractNumId w:val="8"/>
+  </w:num>
+  <w:num w:numId="23" w16cid:durableId="723216021">
+    <w:abstractNumId w:val="15"/>
+  </w:num>
+  <w:num w:numId="24" w16cid:durableId="1813596663">
+    <w:abstractNumId w:val="10"/>
+  </w:num>
+  <w:num w:numId="25" w16cid:durableId="899944322">
+    <w:abstractNumId w:val="3"/>
+  </w:num>
+  <w:num w:numId="26" w16cid:durableId="2137411690">
+    <w:abstractNumId w:val="7"/>
+  </w:num>
+  <w:num w:numId="27" w16cid:durableId="1255743715">
+    <w:abstractNumId w:val="9"/>
+  </w:num>
+  <w:num w:numId="28" w16cid:durableId="1708871487">
+    <w:abstractNumId w:val="19"/>
+  </w:num>
+  <w:num w:numId="29" w16cid:durableId="740641343">
+    <w:abstractNumId w:val="4"/>
+  </w:num>
+  <w:num w:numId="30" w16cid:durableId="834762606">
+    <w:abstractNumId w:val="16"/>
+  </w:num>
+  <w:num w:numId="31" w16cid:durableId="372268681">
+    <w:abstractNumId w:val="11"/>
+  </w:num>
+  <w:num w:numId="32" w16cid:durableId="383258346">
+    <w:abstractNumId w:val="14"/>
+  </w:num>
+  <w:num w:numId="33" w16cid:durableId="757479613">
+    <w:abstractNumId w:val="17"/>
+  </w:num>
+  <w:num w:numId="34" w16cid:durableId="974143392">
+    <w:abstractNumId w:val="12"/>
+  </w:num>
+  <w:num w:numId="35" w16cid:durableId="126170705">
+    <w:abstractNumId w:val="29"/>
+  </w:num>
+  <w:num w:numId="36" w16cid:durableId="392198863">
+    <w:abstractNumId w:val="47"/>
+  </w:num>
+  <w:num w:numId="37" w16cid:durableId="1359814791">
+    <w:abstractNumId w:val="13"/>
+  </w:num>
+  <w:num w:numId="38" w16cid:durableId="1031421858">
+    <w:abstractNumId w:val="34"/>
+  </w:num>
+  <w:num w:numId="39" w16cid:durableId="808742411">
+    <w:abstractNumId w:val="32"/>
+  </w:num>
+  <w:num w:numId="40" w16cid:durableId="239485637">
+    <w:abstractNumId w:val="28"/>
+  </w:num>
+  <w:num w:numId="41" w16cid:durableId="51196960">
+    <w:abstractNumId w:val="22"/>
+  </w:num>
+  <w:num w:numId="42" w16cid:durableId="916133104">
+    <w:abstractNumId w:val="39"/>
+  </w:num>
+  <w:num w:numId="43" w16cid:durableId="1445881735">
+    <w:abstractNumId w:val="44"/>
+  </w:num>
+  <w:num w:numId="44" w16cid:durableId="62221278">
+    <w:abstractNumId w:val="33"/>
+  </w:num>
+  <w:num w:numId="45" w16cid:durableId="163712770">
     <w:abstractNumId w:val="41"/>
   </w:num>
-  <w:num w:numId="10">
-    <w:abstractNumId w:val="2"/>
+  <w:num w:numId="46" w16cid:durableId="684138824">
+    <w:abstractNumId w:val="38"/>
   </w:num>
-  <w:num w:numId="11">
-    <w:abstractNumId w:val="44"/>
+  <w:num w:numId="47" w16cid:durableId="1338117995">
+    <w:abstractNumId w:val="46"/>
   </w:num>
-  <w:num w:numId="12">
-    <w:abstractNumId w:val="35"/>
-  </w:num>
-  <w:num w:numId="13">
-    <w:abstractNumId w:val="27"/>
-  </w:num>
-  <w:num w:numId="14">
-    <w:abstractNumId w:val="23"/>
-  </w:num>
-  <w:num w:numId="15">
-    <w:abstractNumId w:val="26"/>
-  </w:num>
-  <w:num w:numId="16">
-    <w:abstractNumId w:val="0"/>
-  </w:num>
-  <w:num w:numId="17">
-    <w:abstractNumId w:val="20"/>
-  </w:num>
-  <w:num w:numId="18">
-    <w:abstractNumId w:val="37"/>
-  </w:num>
-  <w:num w:numId="19">
-    <w:abstractNumId w:val="42"/>
-  </w:num>
-  <w:num w:numId="20">
-    <w:abstractNumId w:val="6"/>
-  </w:num>
-  <w:num w:numId="21">
-    <w:abstractNumId w:val="24"/>
-  </w:num>
-  <w:num w:numId="22">
-    <w:abstractNumId w:val="8"/>
-  </w:num>
-  <w:num w:numId="23">
-    <w:abstractNumId w:val="15"/>
-  </w:num>
-  <w:num w:numId="24">
-    <w:abstractNumId w:val="10"/>
-  </w:num>
-  <w:num w:numId="25">
-    <w:abstractNumId w:val="3"/>
-  </w:num>
-  <w:num w:numId="26">
-    <w:abstractNumId w:val="7"/>
-  </w:num>
-  <w:num w:numId="27">
-    <w:abstractNumId w:val="9"/>
-  </w:num>
-  <w:num w:numId="28">
-    <w:abstractNumId w:val="19"/>
-  </w:num>
-  <w:num w:numId="29">
-    <w:abstractNumId w:val="4"/>
-  </w:num>
-  <w:num w:numId="30">
-    <w:abstractNumId w:val="16"/>
-  </w:num>
-  <w:num w:numId="31">
-    <w:abstractNumId w:val="11"/>
-  </w:num>
-  <w:num w:numId="32">
-    <w:abstractNumId w:val="14"/>
-  </w:num>
-  <w:num w:numId="33">
-    <w:abstractNumId w:val="17"/>
-  </w:num>
-  <w:num w:numId="34">
-    <w:abstractNumId w:val="12"/>
-  </w:num>
-  <w:num w:numId="35">
-    <w:abstractNumId w:val="29"/>
-  </w:num>
-  <w:num w:numId="36">
-    <w:abstractNumId w:val="45"/>
-  </w:num>
-  <w:num w:numId="37">
-    <w:abstractNumId w:val="13"/>
-  </w:num>
-  <w:num w:numId="38">
-    <w:abstractNumId w:val="34"/>
-  </w:num>
-  <w:num w:numId="39">
-    <w:abstractNumId w:val="32"/>
-  </w:num>
-  <w:num w:numId="40">
-    <w:abstractNumId w:val="28"/>
-  </w:num>
-  <w:num w:numId="41">
-    <w:abstractNumId w:val="22"/>
-  </w:num>
-  <w:num w:numId="42">
-    <w:abstractNumId w:val="39"/>
-  </w:num>
-  <w:num w:numId="43">
-    <w:abstractNumId w:val="43"/>
-  </w:num>
-  <w:num w:numId="44">
-    <w:abstractNumId w:val="33"/>
-  </w:num>
-  <w:num w:numId="45">
+  <w:num w:numId="48" w16cid:durableId="1076126725">
     <w:abstractNumId w:val="40"/>
-  </w:num>
-  <w:num w:numId="46">
-    <w:abstractNumId w:val="38"/>
   </w:num>
 </w:numbering>
 </file>
 
 <file path=word/styles.xml><?xml version="1.0" encoding="utf-8"?>
-<w:styles xmlns:mc="http://schemas.openxmlformats.org/markup-compatibility/2006" xmlns:r="http://schemas.openxmlformats.org/officeDocument/2006/relationships" xmlns:w="http://schemas.openxmlformats.org/wordprocessingml/2006/main" xmlns:w14="http://schemas.microsoft.com/office/word/2010/wordml" xmlns:w15="http://schemas.microsoft.com/office/word/2012/wordml" xmlns:w16cex="http://schemas.microsoft.com/office/word/2018/wordml/cex" xmlns:w16cid="http://schemas.microsoft.com/office/word/2016/wordml/cid" xmlns:w16="http://schemas.microsoft.com/office/word/2018/wordml" xmlns:w16sdtdh="http://schemas.microsoft.com/office/word/2020/wordml/sdtdatahash" xmlns:w16se="http://schemas.microsoft.com/office/word/2015/wordml/symex" mc:Ignorable="w14 w15 w16se w16cid w16 w16cex w16sdtdh">
+<w:styles xmlns:mc="http://schemas.openxmlformats.org/markup-compatibility/2006" xmlns:r="http://schemas.openxmlformats.org/officeDocument/2006/relationships" xmlns:w="http://schemas.openxmlformats.org/wordprocessingml/2006/main" xmlns:w14="http://schemas.microsoft.com/office/word/2010/wordml" xmlns:w15="http://schemas.microsoft.com/office/word/2012/wordml" xmlns:w16cex="http://schemas.microsoft.com/office/word/2018/wordml/cex" xmlns:w16cid="http://schemas.microsoft.com/office/word/2016/wordml/cid" xmlns:w16="http://schemas.microsoft.com/office/word/2018/wordml" xmlns:w16du="http://schemas.microsoft.com/office/word/2023/wordml/word16du" xmlns:w16sdtdh="http://schemas.microsoft.com/office/word/2020/wordml/sdtdatahash" xmlns:w16sdtfl="http://schemas.microsoft.com/office/word/2024/wordml/sdtformatlock" xmlns:w16se="http://schemas.microsoft.com/office/word/2015/wordml/symex" mc:Ignorable="w14 w15 w16se w16cid w16 w16cex w16sdtdh w16sdtfl w16du">
   <w:docDefaults>
     <w:rPrDefault>
       <w:rPr>
@@ -13635,6 +15518,22 @@
       <w:szCs w:val="20"/>
     </w:rPr>
   </w:style>
+  <w:style w:type="paragraph" w:styleId="NormalWeb">
+    <w:name w:val="Normal (Web)"/>
+    <w:basedOn w:val="Normal"/>
+    <w:uiPriority w:val="99"/>
+    <w:unhideWhenUsed/>
+    <w:rsid w:val="00C45DD8"/>
+    <w:pPr>
+      <w:spacing w:before="100" w:beforeAutospacing="1" w:after="100" w:afterAutospacing="1" w:line="240" w:lineRule="auto"/>
+    </w:pPr>
+    <w:rPr>
+      <w:rFonts w:eastAsia="Times New Roman" w:cs="Times New Roman"/>
+      <w:sz w:val="24"/>
+      <w:szCs w:val="24"/>
+      <w:lang w:val="en-US" w:eastAsia="ja-JP"/>
+    </w:rPr>
+  </w:style>
 </w:styles>
 </file>
 

</xml_diff>